<commit_message>
Added the Device Description, updated the controlled documents list and made some of the links work.
</commit_message>
<xml_diff>
--- a/Document.Management.Policy.docx
+++ b/Document.Management.Policy.docx
@@ -211,12 +211,14 @@
       <w:r>
         <w:t>.</w:t>
       </w:r>
-      <w:ins w:id="12" w:author="Reddington, Joseph" w:date="2018-10-15T12:02:00Z">
+      <w:ins w:id="12" w:author="Reddington, Joseph" w:date="2018-10-15T12:45:00Z">
         <w:r>
-          <w:t>1</w:t>
+          <w:t>2</w:t>
         </w:r>
       </w:ins>
-      <w:del w:id="13" w:author="Reddington, Joseph" w:date="2018-10-15T12:02:00Z">
+      <w:bookmarkStart w:id="13" w:name="_GoBack"/>
+      <w:bookmarkEnd w:id="13"/>
+      <w:del w:id="14" w:author="Reddington, Joseph" w:date="2018-10-15T12:02:00Z">
         <w:r>
           <w:delText>2</w:delText>
         </w:r>
@@ -239,7 +241,7 @@
             <w:tcW w:w="4505" w:type="dxa"/>
           </w:tcPr>
           <w:p>
-            <w:commentRangeStart w:id="14"/>
+            <w:commentRangeStart w:id="15"/>
             <w:r>
               <w:t>Author</w:t>
             </w:r>
@@ -297,12 +299,12 @@
             <w:r>
               <w:t>Majority of Trustees</w:t>
             </w:r>
-            <w:commentRangeEnd w:id="14"/>
+            <w:commentRangeEnd w:id="15"/>
             <w:r>
               <w:rPr>
                 <w:rStyle w:val="CommentReference"/>
               </w:rPr>
-              <w:commentReference w:id="14"/>
+              <w:commentReference w:id="15"/>
             </w:r>
           </w:p>
         </w:tc>
@@ -311,9 +313,9 @@
     <w:p>
       <w:pPr>
         <w:rPr>
-          <w:ins w:id="15" w:author="Reddington, Joseph" w:date="2018-10-15T11:51:00Z"/>
+          <w:ins w:id="16" w:author="Reddington, Joseph" w:date="2018-10-15T11:51:00Z"/>
         </w:rPr>
-        <w:pPrChange w:id="16" w:author="Reddington, Joseph" w:date="2018-10-15T11:51:00Z">
+        <w:pPrChange w:id="17" w:author="Reddington, Joseph" w:date="2018-10-15T11:51:00Z">
           <w:pPr>
             <w:pStyle w:val="Heading2"/>
           </w:pPr>
@@ -323,23 +325,25 @@
     <w:p>
       <w:pPr>
         <w:rPr>
-          <w:rPrChange w:id="17" w:author="Reddington, Joseph" w:date="2018-10-15T11:51:00Z">
+          <w:rPrChange w:id="18" w:author="Reddington, Joseph" w:date="2018-10-15T11:51:00Z">
             <w:rPr>
               <w:lang w:val="en-US"/>
             </w:rPr>
           </w:rPrChange>
         </w:rPr>
-        <w:pPrChange w:id="18" w:author="Reddington, Joseph" w:date="2018-10-15T11:51:00Z">
+        <w:pPrChange w:id="19" w:author="Reddington, Joseph" w:date="2018-10-15T11:51:00Z">
           <w:pPr>
             <w:pStyle w:val="Heading2"/>
           </w:pPr>
         </w:pPrChange>
       </w:pPr>
-      <w:ins w:id="19" w:author="Reddington, Joseph" w:date="2018-10-15T11:49:00Z">
+      <w:ins w:id="20" w:author="Reddington, Joseph" w:date="2018-10-15T11:49:00Z">
         <w:r>
           <w:rPr>
-            <w:rPrChange w:id="20" w:author="Reddington, Joseph" w:date="2018-10-15T11:51:00Z">
+            <w:rPrChange w:id="21" w:author="Reddington, Joseph" w:date="2018-10-15T11:51:00Z">
               <w:rPr>
+                <w:b w:val="0"/>
+                <w:bCs w:val="0"/>
                 <w:lang w:val="en-US"/>
               </w:rPr>
             </w:rPrChange>
@@ -347,11 +351,13 @@
           <w:t xml:space="preserve">This is a controlled document and is listed in the master register of eQuality Time documents, </w:t>
         </w:r>
       </w:ins>
-      <w:ins w:id="21" w:author="Reddington, Joseph" w:date="2018-10-15T11:50:00Z">
+      <w:ins w:id="22" w:author="Reddington, Joseph" w:date="2018-10-15T11:50:00Z">
         <w:r>
           <w:rPr>
-            <w:rPrChange w:id="22" w:author="Reddington, Joseph" w:date="2018-10-15T11:51:00Z">
+            <w:rPrChange w:id="23" w:author="Reddington, Joseph" w:date="2018-10-15T11:51:00Z">
               <w:rPr>
+                <w:b w:val="0"/>
+                <w:bCs w:val="0"/>
                 <w:lang w:val="en-US"/>
               </w:rPr>
             </w:rPrChange>
@@ -359,11 +365,13 @@
           <w:t>available</w:t>
         </w:r>
       </w:ins>
-      <w:ins w:id="23" w:author="Reddington, Joseph" w:date="2018-10-15T11:49:00Z">
+      <w:ins w:id="24" w:author="Reddington, Joseph" w:date="2018-10-15T11:49:00Z">
         <w:r>
           <w:rPr>
-            <w:rPrChange w:id="24" w:author="Reddington, Joseph" w:date="2018-10-15T11:51:00Z">
+            <w:rPrChange w:id="25" w:author="Reddington, Joseph" w:date="2018-10-15T11:51:00Z">
               <w:rPr>
+                <w:b w:val="0"/>
+                <w:bCs w:val="0"/>
                 <w:lang w:val="en-US"/>
               </w:rPr>
             </w:rPrChange>
@@ -371,11 +379,13 @@
           <w:t xml:space="preserve"> </w:t>
         </w:r>
       </w:ins>
-      <w:ins w:id="25" w:author="Reddington, Joseph" w:date="2018-10-15T11:50:00Z">
+      <w:ins w:id="26" w:author="Reddington, Joseph" w:date="2018-10-15T11:50:00Z">
         <w:r>
           <w:rPr>
-            <w:rPrChange w:id="26" w:author="Reddington, Joseph" w:date="2018-10-15T11:51:00Z">
+            <w:rPrChange w:id="27" w:author="Reddington, Joseph" w:date="2018-10-15T11:51:00Z">
               <w:rPr>
+                <w:b w:val="0"/>
+                <w:bCs w:val="0"/>
                 <w:lang w:val="en-US"/>
               </w:rPr>
             </w:rPrChange>
@@ -383,11 +393,13 @@
           <w:t>on request from eQuality Time</w:t>
         </w:r>
       </w:ins>
-      <w:ins w:id="27" w:author="Reddington, Joseph" w:date="2018-10-15T11:51:00Z">
+      <w:ins w:id="28" w:author="Reddington, Joseph" w:date="2018-10-15T11:51:00Z">
         <w:r>
           <w:rPr>
-            <w:rPrChange w:id="28" w:author="Reddington, Joseph" w:date="2018-10-15T11:51:00Z">
+            <w:rPrChange w:id="29" w:author="Reddington, Joseph" w:date="2018-10-15T11:51:00Z">
               <w:rPr>
+                <w:b w:val="0"/>
+                <w:bCs w:val="0"/>
                 <w:lang w:val="en-US"/>
               </w:rPr>
             </w:rPrChange>
@@ -395,11 +407,13 @@
           <w:t xml:space="preserve">’s trustees. </w:t>
         </w:r>
       </w:ins>
-      <w:ins w:id="29" w:author="Reddington, Joseph" w:date="2018-10-15T11:50:00Z">
+      <w:ins w:id="30" w:author="Reddington, Joseph" w:date="2018-10-15T11:50:00Z">
         <w:r>
           <w:rPr>
-            <w:rPrChange w:id="30" w:author="Reddington, Joseph" w:date="2018-10-15T11:51:00Z">
+            <w:rPrChange w:id="31" w:author="Reddington, Joseph" w:date="2018-10-15T11:51:00Z">
               <w:rPr>
+                <w:b w:val="0"/>
+                <w:bCs w:val="0"/>
                 <w:lang w:val="en-US"/>
               </w:rPr>
             </w:rPrChange>
@@ -407,41 +421,41 @@
           <w:t xml:space="preserve"> </w:t>
         </w:r>
       </w:ins>
-      <w:ins w:id="31" w:author="Reddington, Joseph" w:date="2018-10-15T11:51:00Z">
+      <w:ins w:id="32" w:author="Reddington, Joseph" w:date="2018-10-15T11:51:00Z">
         <w:r>
           <w:t xml:space="preserve"> It is also on the sub-register of documents relevant to the Open Voice Factory, which is </w:t>
         </w:r>
       </w:ins>
-      <w:ins w:id="32" w:author="Reddington, Joseph" w:date="2018-10-15T11:52:00Z">
+      <w:ins w:id="33" w:author="Reddington, Joseph" w:date="2018-10-15T11:52:00Z">
         <w:r>
           <w:t>publicly</w:t>
         </w:r>
       </w:ins>
-      <w:ins w:id="33" w:author="Reddington, Joseph" w:date="2018-10-15T11:51:00Z">
+      <w:ins w:id="34" w:author="Reddington, Joseph" w:date="2018-10-15T11:51:00Z">
         <w:r>
           <w:t xml:space="preserve"> </w:t>
         </w:r>
       </w:ins>
-      <w:ins w:id="34" w:author="Reddington, Joseph" w:date="2018-10-15T11:52:00Z">
+      <w:ins w:id="35" w:author="Reddington, Joseph" w:date="2018-10-15T11:52:00Z">
         <w:r>
           <w:t>available</w:t>
         </w:r>
       </w:ins>
-      <w:ins w:id="35" w:author="Reddington, Joseph" w:date="2018-10-15T11:51:00Z">
+      <w:ins w:id="36" w:author="Reddington, Joseph" w:date="2018-10-15T11:51:00Z">
         <w:r>
           <w:t xml:space="preserve"> </w:t>
         </w:r>
       </w:ins>
-      <w:ins w:id="36" w:author="Reddington, Joseph" w:date="2018-10-15T11:52:00Z">
+      <w:ins w:id="37" w:author="Reddington, Joseph" w:date="2018-10-15T11:52:00Z">
         <w:r>
           <w:t xml:space="preserve">at </w:t>
         </w:r>
-        <w:proofErr w:type="spellStart"/>
+      </w:ins>
+      <w:ins w:id="38" w:author="Reddington, Joseph" w:date="2018-10-15T12:45:00Z">
         <w:r>
-          <w:t>eorigjegoierjgeogijereajoegjeogiergj</w:t>
+          <w:t>https://github.com/eQualityTime/MHRA-Technical-File/blob/master/OVF%20controlled%20documents.csv</w:t>
         </w:r>
       </w:ins>
-      <w:proofErr w:type="spellEnd"/>
     </w:p>
     <w:p>
       <w:pPr>
@@ -460,13 +474,13 @@
     <w:p>
       <w:pPr>
         <w:rPr>
-          <w:del w:id="37" w:author="Reddington, Joseph" w:date="2018-10-15T12:02:00Z"/>
+          <w:del w:id="39" w:author="Reddington, Joseph" w:date="2018-10-15T12:02:00Z"/>
         </w:rPr>
       </w:pPr>
       <w:r>
         <w:t xml:space="preserve">This policy applies to any </w:t>
       </w:r>
-      <w:del w:id="38" w:author="Reddington, Joseph" w:date="2018-10-15T12:03:00Z">
+      <w:del w:id="40" w:author="Reddington, Joseph" w:date="2018-10-15T12:03:00Z">
         <w:r>
           <w:delText xml:space="preserve">any </w:delText>
         </w:r>
@@ -474,12 +488,12 @@
       <w:r>
         <w:t xml:space="preserve">electronic file or physical document </w:t>
       </w:r>
-      <w:del w:id="39" w:author="Reddington, Joseph" w:date="2018-10-15T11:52:00Z">
+      <w:del w:id="41" w:author="Reddington, Joseph" w:date="2018-10-15T11:52:00Z">
         <w:r>
           <w:delText>which is</w:delText>
         </w:r>
       </w:del>
-      <w:ins w:id="40" w:author="Reddington, Joseph" w:date="2018-10-15T11:52:00Z">
+      <w:ins w:id="42" w:author="Reddington, Joseph" w:date="2018-10-15T11:52:00Z">
         <w:r>
           <w:t>deemed</w:t>
         </w:r>
@@ -487,7 +501,7 @@
       <w:r>
         <w:t xml:space="preserve"> significant to the operation of </w:t>
       </w:r>
-      <w:del w:id="41" w:author="Reddington, Joseph" w:date="2018-10-15T11:52:00Z">
+      <w:del w:id="43" w:author="Reddington, Joseph" w:date="2018-10-15T11:52:00Z">
         <w:r>
           <w:delText xml:space="preserve">the company in relation to an application managed by the company </w:delText>
         </w:r>
@@ -495,17 +509,17 @@
           <w:delText>managed by eQuality Time</w:delText>
         </w:r>
       </w:del>
-      <w:ins w:id="42" w:author="Reddington, Joseph" w:date="2018-10-15T11:52:00Z">
+      <w:ins w:id="44" w:author="Reddington, Joseph" w:date="2018-10-15T11:52:00Z">
         <w:r>
           <w:t>eQuality Time</w:t>
         </w:r>
       </w:ins>
-      <w:ins w:id="43" w:author="Reddington, Joseph" w:date="2018-10-15T12:02:00Z">
+      <w:ins w:id="45" w:author="Reddington, Joseph" w:date="2018-10-15T12:02:00Z">
         <w:r>
           <w:t xml:space="preserve"> by the trustees or their </w:t>
         </w:r>
       </w:ins>
-      <w:ins w:id="44" w:author="Reddington, Joseph" w:date="2018-10-15T12:03:00Z">
+      <w:ins w:id="46" w:author="Reddington, Joseph" w:date="2018-10-15T12:03:00Z">
         <w:r>
           <w:t>delegate</w:t>
         </w:r>
@@ -513,12 +527,12 @@
       <w:r>
         <w:t>.  Anyone working</w:t>
       </w:r>
-      <w:ins w:id="45" w:author="Reddington, Joseph" w:date="2018-10-15T11:53:00Z">
+      <w:ins w:id="47" w:author="Reddington, Joseph" w:date="2018-10-15T11:53:00Z">
         <w:r>
           <w:t xml:space="preserve"> on an eQuality Time project </w:t>
         </w:r>
       </w:ins>
-      <w:del w:id="46" w:author="Reddington, Joseph" w:date="2018-10-15T11:53:00Z">
+      <w:del w:id="48" w:author="Reddington, Joseph" w:date="2018-10-15T11:53:00Z">
         <w:r>
           <w:delText xml:space="preserve"> on such an application </w:delText>
         </w:r>
@@ -586,7 +600,7 @@
       </w:tr>
       <w:tr>
         <w:trPr>
-          <w:del w:id="47" w:author="Reddington, Joseph" w:date="2018-10-15T11:53:00Z"/>
+          <w:del w:id="49" w:author="Reddington, Joseph" w:date="2018-10-15T11:53:00Z"/>
         </w:trPr>
         <w:tc>
           <w:tcPr>
@@ -595,7 +609,7 @@
           <w:p>
             <w:pPr>
               <w:rPr>
-                <w:del w:id="48" w:author="Reddington, Joseph" w:date="2018-10-15T11:53:00Z"/>
+                <w:del w:id="50" w:author="Reddington, Joseph" w:date="2018-10-15T11:53:00Z"/>
               </w:rPr>
             </w:pPr>
           </w:p>
@@ -607,7 +621,7 @@
           <w:p>
             <w:pPr>
               <w:rPr>
-                <w:del w:id="49" w:author="Reddington, Joseph" w:date="2018-10-15T11:53:00Z"/>
+                <w:del w:id="51" w:author="Reddington, Joseph" w:date="2018-10-15T11:53:00Z"/>
               </w:rPr>
             </w:pPr>
           </w:p>
@@ -659,7 +673,7 @@
       </w:tr>
       <w:tr>
         <w:trPr>
-          <w:del w:id="50" w:author="Reddington, Joseph" w:date="2018-10-15T11:53:00Z"/>
+          <w:del w:id="52" w:author="Reddington, Joseph" w:date="2018-10-15T11:53:00Z"/>
         </w:trPr>
         <w:tc>
           <w:tcPr>
@@ -668,7 +682,7 @@
           <w:p>
             <w:pPr>
               <w:rPr>
-                <w:del w:id="51" w:author="Reddington, Joseph" w:date="2018-10-15T11:53:00Z"/>
+                <w:del w:id="53" w:author="Reddington, Joseph" w:date="2018-10-15T11:53:00Z"/>
               </w:rPr>
             </w:pPr>
           </w:p>
@@ -680,7 +694,7 @@
           <w:p>
             <w:pPr>
               <w:rPr>
-                <w:del w:id="52" w:author="Reddington, Joseph" w:date="2018-10-15T11:53:00Z"/>
+                <w:del w:id="54" w:author="Reddington, Joseph" w:date="2018-10-15T11:53:00Z"/>
               </w:rPr>
             </w:pPr>
           </w:p>
@@ -723,7 +737,11 @@
     </w:p>
     <w:p>
       <w:r>
-        <w:t>For the purposes of this policy, a Document is any electronic file or physical document which is significant to the operation of the company in relation to an application managed by the company.  Some Documents are of transitory value and do not need to be retained.  These documents are not included in the scope of this policy.  It is the responsibility of the Document Author to determine whether a document should fall under the scope of this policy.  Documents which do fall under the scope of this policy can be referred to as Controlled Documents</w:t>
+        <w:t xml:space="preserve">For the purposes of this policy, a Document is any electronic file or physical document which is significant to the operation of the company in relation to an application managed by the company.  Some Documents are of transitory value and do not need to be retained.  These documents are not included in the scope of this policy.  It is the responsibility of the Document Author to determine whether a document should fall under the scope of this </w:t>
+      </w:r>
+      <w:r>
+        <w:lastRenderedPageBreak/>
+        <w:t>policy.  Documents which do fall under the scope of this policy can be referred to as Controlled Documents</w:t>
       </w:r>
     </w:p>
     <w:p/>
@@ -738,7 +756,7 @@
     <w:p>
       <w:pPr>
         <w:rPr>
-          <w:del w:id="53" w:author="Reddington, Joseph" w:date="2018-10-15T12:04:00Z"/>
+          <w:del w:id="55" w:author="Reddington, Joseph" w:date="2018-10-15T12:04:00Z"/>
         </w:rPr>
       </w:pPr>
       <w:r>
@@ -756,28 +774,25 @@
       <w:r>
         <w:t xml:space="preserve">.  Every ticket </w:t>
       </w:r>
-      <w:del w:id="54" w:author="Reddington, Joseph" w:date="2018-10-15T11:54:00Z">
+      <w:del w:id="56" w:author="Reddington, Joseph" w:date="2018-10-15T11:54:00Z">
         <w:r>
           <w:delText xml:space="preserve">has </w:delText>
         </w:r>
       </w:del>
-      <w:ins w:id="55" w:author="Reddington, Joseph" w:date="2018-10-15T11:54:00Z">
+      <w:ins w:id="57" w:author="Reddington, Joseph" w:date="2018-10-15T11:54:00Z">
         <w:r>
-          <w:t>must have</w:t>
-        </w:r>
-        <w:r>
-          <w:t xml:space="preserve"> </w:t>
+          <w:t xml:space="preserve">must have </w:t>
         </w:r>
       </w:ins>
       <w:r>
         <w:t>a unique</w:t>
       </w:r>
-      <w:ins w:id="56" w:author="Reddington, Joseph" w:date="2018-10-15T11:53:00Z">
+      <w:ins w:id="58" w:author="Reddington, Joseph" w:date="2018-10-15T11:53:00Z">
         <w:r>
           <w:t xml:space="preserve"> </w:t>
         </w:r>
       </w:ins>
-      <w:del w:id="57" w:author="Reddington, Joseph" w:date="2018-10-15T11:53:00Z">
+      <w:del w:id="59" w:author="Reddington, Joseph" w:date="2018-10-15T11:53:00Z">
         <w:r>
           <w:delText xml:space="preserve">, system generated </w:delText>
         </w:r>
@@ -785,13 +800,11 @@
       <w:r>
         <w:t>reference.  This reference must be quoted on the document.</w:t>
       </w:r>
-      <w:ins w:id="58" w:author="Reddington, Joseph" w:date="2018-10-15T12:04:00Z">
+      <w:ins w:id="60" w:author="Reddington, Joseph" w:date="2018-10-15T12:04:00Z">
         <w:r>
           <w:t xml:space="preserve">  The maintenance of the register is the responsibility of the company secretary.</w:t>
         </w:r>
       </w:ins>
-      <w:bookmarkStart w:id="59" w:name="_GoBack"/>
-      <w:bookmarkEnd w:id="59"/>
     </w:p>
     <w:p/>
     <w:p>
@@ -811,11 +824,9 @@
       <w:pPr>
         <w:ind w:left="720"/>
       </w:pPr>
-      <w:proofErr w:type="spellStart"/>
       <w:r>
         <w:t>n.m</w:t>
       </w:r>
-      <w:proofErr w:type="spellEnd"/>
     </w:p>
     <w:p>
       <w:r>
@@ -855,10 +866,10 @@
     <w:p>
       <w:pPr>
         <w:rPr>
-          <w:del w:id="60" w:author="Reddington, Joseph" w:date="2018-10-15T11:54:00Z"/>
+          <w:del w:id="61" w:author="Reddington, Joseph" w:date="2018-10-15T11:54:00Z"/>
         </w:rPr>
       </w:pPr>
-      <w:del w:id="61" w:author="Reddington, Joseph" w:date="2018-10-15T11:54:00Z">
+      <w:del w:id="62" w:author="Reddington, Joseph" w:date="2018-10-15T11:54:00Z">
         <w:r>
           <w:delText>When a document is in a ‘pre-approval’ status, the version number shall have a ‘d’ appended (for example 0d indicates the initial version of the document is being edited or considered for approval).</w:delText>
         </w:r>
@@ -873,7 +884,7 @@
       <w:r>
         <w:t xml:space="preserve">If the document is subsequently updated, </w:t>
       </w:r>
-      <w:del w:id="62" w:author="Reddington, Joseph" w:date="2018-10-15T11:55:00Z">
+      <w:del w:id="63" w:author="Reddington, Joseph" w:date="2018-10-15T11:55:00Z">
         <w:r>
           <w:delText xml:space="preserve">the version number shall have a ‘d’ appended to it and </w:delText>
         </w:r>
@@ -881,17 +892,17 @@
       <w:r>
         <w:t>the revision number may be incremented.</w:t>
       </w:r>
-      <w:ins w:id="63" w:author="Reddington, Joseph" w:date="2018-10-15T11:55:00Z">
+      <w:ins w:id="64" w:author="Reddington, Joseph" w:date="2018-10-15T11:55:00Z">
         <w:r>
           <w:t xml:space="preserve"> If the document is subsequently approved, the version number is </w:t>
         </w:r>
       </w:ins>
-      <w:ins w:id="64" w:author="Reddington, Joseph" w:date="2018-10-15T12:03:00Z">
+      <w:ins w:id="65" w:author="Reddington, Joseph" w:date="2018-10-15T12:03:00Z">
         <w:r>
           <w:t>incremented,</w:t>
         </w:r>
       </w:ins>
-      <w:ins w:id="65" w:author="Reddington, Joseph" w:date="2018-10-15T11:55:00Z">
+      <w:ins w:id="66" w:author="Reddington, Joseph" w:date="2018-10-15T11:55:00Z">
         <w:r>
           <w:t xml:space="preserve"> and the revision number returned to 0.</w:t>
         </w:r>
@@ -899,12 +910,12 @@
       <w:r>
         <w:t xml:space="preserve">  For </w:t>
       </w:r>
-      <w:del w:id="66" w:author="Reddington, Joseph" w:date="2018-10-15T12:03:00Z">
+      <w:del w:id="67" w:author="Reddington, Joseph" w:date="2018-10-15T12:03:00Z">
         <w:r>
           <w:delText>example</w:delText>
         </w:r>
       </w:del>
-      <w:ins w:id="67" w:author="Reddington, Joseph" w:date="2018-10-15T12:03:00Z">
+      <w:ins w:id="68" w:author="Reddington, Joseph" w:date="2018-10-15T12:03:00Z">
         <w:r>
           <w:t>example,</w:t>
         </w:r>
@@ -912,7 +923,7 @@
       <w:r>
         <w:t xml:space="preserve"> version 1</w:t>
       </w:r>
-      <w:del w:id="68" w:author="Reddington, Joseph" w:date="2018-10-15T11:55:00Z">
+      <w:del w:id="69" w:author="Reddington, Joseph" w:date="2018-10-15T11:55:00Z">
         <w:r>
           <w:delText>d</w:delText>
         </w:r>
@@ -925,17 +936,17 @@
       <w:r>
         <w:t xml:space="preserve">The version number </w:t>
       </w:r>
-      <w:ins w:id="69" w:author="Reddington, Joseph" w:date="2018-10-15T11:56:00Z">
+      <w:ins w:id="70" w:author="Reddington, Joseph" w:date="2018-10-15T11:56:00Z">
         <w:r>
           <w:t xml:space="preserve">should be included </w:t>
         </w:r>
       </w:ins>
-      <w:del w:id="70" w:author="Reddington, Joseph" w:date="2018-10-15T11:56:00Z">
+      <w:del w:id="71" w:author="Reddington, Joseph" w:date="2018-10-15T11:56:00Z">
         <w:r>
           <w:delText>may be indicated in the filename of the document, or in</w:delText>
         </w:r>
       </w:del>
-      <w:ins w:id="71" w:author="Reddington, Joseph" w:date="2018-10-15T11:56:00Z">
+      <w:ins w:id="72" w:author="Reddington, Joseph" w:date="2018-10-15T11:56:00Z">
         <w:r>
           <w:t>in</w:t>
         </w:r>
@@ -943,7 +954,7 @@
       <w:r>
         <w:t xml:space="preserve"> the document itself</w:t>
       </w:r>
-      <w:del w:id="72" w:author="Reddington, Joseph" w:date="2018-10-15T11:56:00Z">
+      <w:del w:id="73" w:author="Reddington, Joseph" w:date="2018-10-15T11:56:00Z">
         <w:r>
           <w:delText>, or in the associated ticket</w:delText>
         </w:r>
@@ -956,18 +967,18 @@
     <w:p>
       <w:pPr>
         <w:rPr>
-          <w:ins w:id="73" w:author="Reddington, Joseph" w:date="2018-10-15T12:00:00Z"/>
+          <w:ins w:id="74" w:author="Reddington, Joseph" w:date="2018-10-15T12:00:00Z"/>
         </w:rPr>
       </w:pPr>
       <w:r>
         <w:t xml:space="preserve">If a document with the unique reference number and a higher </w:t>
       </w:r>
-      <w:del w:id="74" w:author="Reddington, Joseph" w:date="2018-10-15T12:03:00Z">
+      <w:del w:id="75" w:author="Reddington, Joseph" w:date="2018-10-15T12:03:00Z">
         <w:r>
           <w:delText>version  number</w:delText>
         </w:r>
       </w:del>
-      <w:ins w:id="75" w:author="Reddington, Joseph" w:date="2018-10-15T12:03:00Z">
+      <w:ins w:id="76" w:author="Reddington, Joseph" w:date="2018-10-15T12:03:00Z">
         <w:r>
           <w:t>version number</w:t>
         </w:r>
@@ -975,7 +986,7 @@
       <w:r>
         <w:t xml:space="preserve"> is approved, the previous versions are automatically considered revoked</w:t>
       </w:r>
-      <w:ins w:id="76" w:author="Reddington, Joseph" w:date="2018-10-15T11:57:00Z">
+      <w:ins w:id="77" w:author="Reddington, Joseph" w:date="2018-10-15T11:57:00Z">
         <w:r>
           <w:t>.</w:t>
         </w:r>
@@ -984,17 +995,17 @@
     <w:p>
       <w:pPr>
         <w:rPr>
-          <w:ins w:id="77" w:author="Reddington, Joseph" w:date="2018-10-15T12:00:00Z"/>
+          <w:ins w:id="78" w:author="Reddington, Joseph" w:date="2018-10-15T12:00:00Z"/>
         </w:rPr>
       </w:pPr>
     </w:p>
     <w:p>
       <w:pPr>
         <w:rPr>
-          <w:ins w:id="78" w:author="Reddington, Joseph" w:date="2018-10-15T11:57:00Z"/>
+          <w:ins w:id="79" w:author="Reddington, Joseph" w:date="2018-10-15T11:57:00Z"/>
         </w:rPr>
       </w:pPr>
-      <w:ins w:id="79" w:author="Reddington, Joseph" w:date="2018-10-15T12:01:00Z">
+      <w:ins w:id="80" w:author="Reddington, Joseph" w:date="2018-10-15T12:01:00Z">
         <w:r>
           <w:t xml:space="preserve">Any document with an m&gt;0 is considered a draft document.  The document with m=0 and the highest value of n is considered the current approved document.  Documents with m=0 and lower values of n are considered revoked. </w:t>
         </w:r>
@@ -1003,17 +1014,17 @@
     <w:p>
       <w:pPr>
         <w:rPr>
-          <w:ins w:id="80" w:author="Reddington, Joseph" w:date="2018-10-15T11:57:00Z"/>
+          <w:ins w:id="81" w:author="Reddington, Joseph" w:date="2018-10-15T11:57:00Z"/>
         </w:rPr>
       </w:pPr>
     </w:p>
     <w:p>
       <w:pPr>
         <w:rPr>
-          <w:del w:id="81" w:author="Reddington, Joseph" w:date="2018-10-15T11:57:00Z"/>
+          <w:del w:id="82" w:author="Reddington, Joseph" w:date="2018-10-15T11:57:00Z"/>
         </w:rPr>
       </w:pPr>
-      <w:del w:id="82" w:author="Reddington, Joseph" w:date="2018-10-15T11:57:00Z">
+      <w:del w:id="83" w:author="Reddington, Joseph" w:date="2018-10-15T11:57:00Z">
         <w:r>
           <w:delText xml:space="preserve">, </w:delText>
         </w:r>
@@ -1047,7 +1058,7 @@
           <w:insideV w:val="none" w:sz="0" w:space="0" w:color="auto"/>
         </w:tblBorders>
         <w:tblLook w:val="04A0" w:firstRow="1" w:lastRow="0" w:firstColumn="1" w:lastColumn="0" w:noHBand="0" w:noVBand="1"/>
-        <w:tblPrChange w:id="83" w:author="Reddington, Joseph" w:date="2018-10-15T11:56:00Z">
+        <w:tblPrChange w:id="84" w:author="Reddington, Joseph" w:date="2018-10-15T11:56:00Z">
           <w:tblPr>
             <w:tblStyle w:val="TableGrid"/>
             <w:tblW w:w="0" w:type="auto"/>
@@ -1067,7 +1078,7 @@
       <w:tblGrid>
         <w:gridCol w:w="2199"/>
         <w:gridCol w:w="6101"/>
-        <w:tblGridChange w:id="84">
+        <w:tblGridChange w:id="85">
           <w:tblGrid>
             <w:gridCol w:w="2199"/>
             <w:gridCol w:w="6101"/>
@@ -1078,7 +1089,7 @@
         <w:tc>
           <w:tcPr>
             <w:tcW w:w="2199" w:type="dxa"/>
-            <w:tcPrChange w:id="85" w:author="Reddington, Joseph" w:date="2018-10-15T11:56:00Z">
+            <w:tcPrChange w:id="86" w:author="Reddington, Joseph" w:date="2018-10-15T11:56:00Z">
               <w:tcPr>
                 <w:tcW w:w="2047" w:type="dxa"/>
               </w:tcPr>
@@ -1104,14 +1115,14 @@
         <w:tc>
           <w:tcPr>
             <w:tcW w:w="6101" w:type="dxa"/>
-            <w:tcPrChange w:id="86" w:author="Reddington, Joseph" w:date="2018-10-15T11:56:00Z">
+            <w:tcPrChange w:id="87" w:author="Reddington, Joseph" w:date="2018-10-15T11:56:00Z">
               <w:tcPr>
                 <w:tcW w:w="6963" w:type="dxa"/>
               </w:tcPr>
             </w:tcPrChange>
           </w:tcPr>
           <w:p>
-            <w:commentRangeStart w:id="87"/>
+            <w:commentRangeStart w:id="88"/>
             <w:r>
               <w:t xml:space="preserve">The person </w:t>
             </w:r>
@@ -1124,12 +1135,12 @@
             <w:r>
               <w:t>.</w:t>
             </w:r>
-            <w:commentRangeEnd w:id="87"/>
+            <w:commentRangeEnd w:id="88"/>
             <w:r>
               <w:rPr>
                 <w:rStyle w:val="CommentReference"/>
               </w:rPr>
-              <w:commentReference w:id="87"/>
+              <w:commentReference w:id="88"/>
             </w:r>
           </w:p>
         </w:tc>
@@ -1138,7 +1149,7 @@
         <w:tc>
           <w:tcPr>
             <w:tcW w:w="2199" w:type="dxa"/>
-            <w:tcPrChange w:id="88" w:author="Reddington, Joseph" w:date="2018-10-15T11:56:00Z">
+            <w:tcPrChange w:id="89" w:author="Reddington, Joseph" w:date="2018-10-15T11:56:00Z">
               <w:tcPr>
                 <w:tcW w:w="2047" w:type="dxa"/>
               </w:tcPr>
@@ -1164,7 +1175,7 @@
         <w:tc>
           <w:tcPr>
             <w:tcW w:w="6101" w:type="dxa"/>
-            <w:tcPrChange w:id="89" w:author="Reddington, Joseph" w:date="2018-10-15T11:56:00Z">
+            <w:tcPrChange w:id="90" w:author="Reddington, Joseph" w:date="2018-10-15T11:56:00Z">
               <w:tcPr>
                 <w:tcW w:w="6963" w:type="dxa"/>
               </w:tcPr>
@@ -1181,113 +1192,7 @@
         <w:tc>
           <w:tcPr>
             <w:tcW w:w="2199" w:type="dxa"/>
-            <w:tcPrChange w:id="90" w:author="Reddington, Joseph" w:date="2018-10-15T11:56:00Z">
-              <w:tcPr>
-                <w:tcW w:w="2047" w:type="dxa"/>
-              </w:tcPr>
-            </w:tcPrChange>
-          </w:tcPr>
-          <w:p>
-            <w:pPr>
-              <w:pStyle w:val="ListParagraph"/>
-              <w:numPr>
-                <w:ilvl w:val="0"/>
-                <w:numId w:val="33"/>
-              </w:numPr>
-              <w:ind w:left="0" w:firstLine="0"/>
-            </w:pPr>
-            <w:r>
-              <w:t>Approver</w:t>
-            </w:r>
-            <w:r>
-              <w:t>*</w:t>
-            </w:r>
-          </w:p>
-        </w:tc>
-        <w:tc>
-          <w:tcPr>
-            <w:tcW w:w="6101" w:type="dxa"/>
             <w:tcPrChange w:id="91" w:author="Reddington, Joseph" w:date="2018-10-15T11:56:00Z">
-              <w:tcPr>
-                <w:tcW w:w="6963" w:type="dxa"/>
-              </w:tcPr>
-            </w:tcPrChange>
-          </w:tcPr>
-          <w:p>
-            <w:r>
-              <w:t>The person or people who agree that the document is approved</w:t>
-            </w:r>
-          </w:p>
-        </w:tc>
-      </w:tr>
-      <w:tr>
-        <w:trPr>
-          <w:del w:id="92" w:author="Reddington, Joseph" w:date="2018-10-15T11:56:00Z"/>
-        </w:trPr>
-        <w:tc>
-          <w:tcPr>
-            <w:tcW w:w="2199" w:type="dxa"/>
-            <w:tcPrChange w:id="93" w:author="Reddington, Joseph" w:date="2018-10-15T11:56:00Z">
-              <w:tcPr>
-                <w:tcW w:w="2047" w:type="dxa"/>
-              </w:tcPr>
-            </w:tcPrChange>
-          </w:tcPr>
-          <w:p>
-            <w:pPr>
-              <w:pStyle w:val="ListParagraph"/>
-              <w:numPr>
-                <w:ilvl w:val="0"/>
-                <w:numId w:val="33"/>
-              </w:numPr>
-              <w:ind w:left="0" w:firstLine="0"/>
-              <w:rPr>
-                <w:del w:id="94" w:author="Reddington, Joseph" w:date="2018-10-15T11:56:00Z"/>
-              </w:rPr>
-            </w:pPr>
-            <w:commentRangeStart w:id="95"/>
-            <w:del w:id="96" w:author="Reddington, Joseph" w:date="2018-10-15T11:56:00Z">
-              <w:r>
-                <w:delText>Watcher</w:delText>
-              </w:r>
-            </w:del>
-          </w:p>
-        </w:tc>
-        <w:tc>
-          <w:tcPr>
-            <w:tcW w:w="6101" w:type="dxa"/>
-            <w:tcPrChange w:id="97" w:author="Reddington, Joseph" w:date="2018-10-15T11:56:00Z">
-              <w:tcPr>
-                <w:tcW w:w="6963" w:type="dxa"/>
-              </w:tcPr>
-            </w:tcPrChange>
-          </w:tcPr>
-          <w:p>
-            <w:pPr>
-              <w:rPr>
-                <w:del w:id="98" w:author="Reddington, Joseph" w:date="2018-10-15T11:56:00Z"/>
-              </w:rPr>
-            </w:pPr>
-            <w:del w:id="99" w:author="Reddington, Joseph" w:date="2018-10-15T11:56:00Z">
-              <w:r>
-                <w:delText>Anyone who wants to be kept informed on the status of the document</w:delText>
-              </w:r>
-              <w:commentRangeEnd w:id="95"/>
-              <w:r>
-                <w:rPr>
-                  <w:rStyle w:val="CommentReference"/>
-                </w:rPr>
-                <w:commentReference w:id="95"/>
-              </w:r>
-            </w:del>
-          </w:p>
-        </w:tc>
-      </w:tr>
-      <w:tr>
-        <w:tc>
-          <w:tcPr>
-            <w:tcW w:w="2199" w:type="dxa"/>
-            <w:tcPrChange w:id="100" w:author="Reddington, Joseph" w:date="2018-10-15T11:56:00Z">
               <w:tcPr>
                 <w:tcW w:w="2047" w:type="dxa"/>
               </w:tcPr>
@@ -1304,6 +1209,112 @@
             </w:pPr>
             <w:r>
               <w:lastRenderedPageBreak/>
+              <w:t>Approver</w:t>
+            </w:r>
+            <w:r>
+              <w:t>*</w:t>
+            </w:r>
+          </w:p>
+        </w:tc>
+        <w:tc>
+          <w:tcPr>
+            <w:tcW w:w="6101" w:type="dxa"/>
+            <w:tcPrChange w:id="92" w:author="Reddington, Joseph" w:date="2018-10-15T11:56:00Z">
+              <w:tcPr>
+                <w:tcW w:w="6963" w:type="dxa"/>
+              </w:tcPr>
+            </w:tcPrChange>
+          </w:tcPr>
+          <w:p>
+            <w:r>
+              <w:t>The person or people who agree that the document is approved</w:t>
+            </w:r>
+          </w:p>
+        </w:tc>
+      </w:tr>
+      <w:tr>
+        <w:trPr>
+          <w:del w:id="93" w:author="Reddington, Joseph" w:date="2018-10-15T11:56:00Z"/>
+        </w:trPr>
+        <w:tc>
+          <w:tcPr>
+            <w:tcW w:w="2199" w:type="dxa"/>
+            <w:tcPrChange w:id="94" w:author="Reddington, Joseph" w:date="2018-10-15T11:56:00Z">
+              <w:tcPr>
+                <w:tcW w:w="2047" w:type="dxa"/>
+              </w:tcPr>
+            </w:tcPrChange>
+          </w:tcPr>
+          <w:p>
+            <w:pPr>
+              <w:pStyle w:val="ListParagraph"/>
+              <w:numPr>
+                <w:ilvl w:val="0"/>
+                <w:numId w:val="33"/>
+              </w:numPr>
+              <w:ind w:left="0" w:firstLine="0"/>
+              <w:rPr>
+                <w:del w:id="95" w:author="Reddington, Joseph" w:date="2018-10-15T11:56:00Z"/>
+              </w:rPr>
+            </w:pPr>
+            <w:commentRangeStart w:id="96"/>
+            <w:del w:id="97" w:author="Reddington, Joseph" w:date="2018-10-15T11:56:00Z">
+              <w:r>
+                <w:delText>Watcher</w:delText>
+              </w:r>
+            </w:del>
+          </w:p>
+        </w:tc>
+        <w:tc>
+          <w:tcPr>
+            <w:tcW w:w="6101" w:type="dxa"/>
+            <w:tcPrChange w:id="98" w:author="Reddington, Joseph" w:date="2018-10-15T11:56:00Z">
+              <w:tcPr>
+                <w:tcW w:w="6963" w:type="dxa"/>
+              </w:tcPr>
+            </w:tcPrChange>
+          </w:tcPr>
+          <w:p>
+            <w:pPr>
+              <w:rPr>
+                <w:del w:id="99" w:author="Reddington, Joseph" w:date="2018-10-15T11:56:00Z"/>
+              </w:rPr>
+            </w:pPr>
+            <w:del w:id="100" w:author="Reddington, Joseph" w:date="2018-10-15T11:56:00Z">
+              <w:r>
+                <w:delText>Anyone who wants to be kept informed on the status of the document</w:delText>
+              </w:r>
+              <w:commentRangeEnd w:id="96"/>
+              <w:r>
+                <w:rPr>
+                  <w:rStyle w:val="CommentReference"/>
+                </w:rPr>
+                <w:commentReference w:id="96"/>
+              </w:r>
+            </w:del>
+          </w:p>
+        </w:tc>
+      </w:tr>
+      <w:tr>
+        <w:tc>
+          <w:tcPr>
+            <w:tcW w:w="2199" w:type="dxa"/>
+            <w:tcPrChange w:id="101" w:author="Reddington, Joseph" w:date="2018-10-15T11:56:00Z">
+              <w:tcPr>
+                <w:tcW w:w="2047" w:type="dxa"/>
+              </w:tcPr>
+            </w:tcPrChange>
+          </w:tcPr>
+          <w:p>
+            <w:pPr>
+              <w:pStyle w:val="ListParagraph"/>
+              <w:numPr>
+                <w:ilvl w:val="0"/>
+                <w:numId w:val="33"/>
+              </w:numPr>
+              <w:ind w:left="0" w:firstLine="0"/>
+            </w:pPr>
+            <w:r>
               <w:t>Librarian</w:t>
             </w:r>
           </w:p>
@@ -1311,7 +1322,7 @@
         <w:tc>
           <w:tcPr>
             <w:tcW w:w="6101" w:type="dxa"/>
-            <w:tcPrChange w:id="101" w:author="Reddington, Joseph" w:date="2018-10-15T11:56:00Z">
+            <w:tcPrChange w:id="102" w:author="Reddington, Joseph" w:date="2018-10-15T11:56:00Z">
               <w:tcPr>
                 <w:tcW w:w="6963" w:type="dxa"/>
               </w:tcPr>
@@ -1337,10 +1348,10 @@
       <w:pPr>
         <w:pStyle w:val="Heading1"/>
         <w:rPr>
-          <w:del w:id="102" w:author="Reddington, Joseph" w:date="2018-10-15T12:02:00Z"/>
+          <w:del w:id="103" w:author="Reddington, Joseph" w:date="2018-10-15T12:02:00Z"/>
         </w:rPr>
       </w:pPr>
-      <w:del w:id="103" w:author="Reddington, Joseph" w:date="2018-10-15T12:02:00Z">
+      <w:del w:id="104" w:author="Reddington, Joseph" w:date="2018-10-15T12:02:00Z">
         <w:r>
           <w:delText>Document Statuses</w:delText>
         </w:r>
@@ -1349,10 +1360,10 @@
     <w:p>
       <w:pPr>
         <w:rPr>
-          <w:del w:id="104" w:author="Reddington, Joseph" w:date="2018-10-15T12:02:00Z"/>
+          <w:del w:id="105" w:author="Reddington, Joseph" w:date="2018-10-15T12:02:00Z"/>
         </w:rPr>
       </w:pPr>
-      <w:del w:id="105" w:author="Reddington, Joseph" w:date="2018-10-15T12:02:00Z">
+      <w:del w:id="106" w:author="Reddington, Joseph" w:date="2018-10-15T12:02:00Z">
         <w:r>
           <w:delText>Documents may have one of the following statues:</w:delText>
         </w:r>
@@ -1361,10 +1372,10 @@
     <w:p>
       <w:pPr>
         <w:rPr>
-          <w:del w:id="106" w:author="Reddington, Joseph" w:date="2018-10-15T11:58:00Z"/>
+          <w:del w:id="107" w:author="Reddington, Joseph" w:date="2018-10-15T11:58:00Z"/>
         </w:rPr>
       </w:pPr>
-      <w:del w:id="107" w:author="Reddington, Joseph" w:date="2018-10-15T11:58:00Z">
+      <w:del w:id="108" w:author="Reddington, Joseph" w:date="2018-10-15T11:58:00Z">
         <w:r>
           <w:rPr>
             <w:noProof/>
@@ -1466,12 +1477,12 @@
                                 <w:pPr>
                                   <w:jc w:val="center"/>
                                 </w:pPr>
-                                <w:del w:id="108" w:author="Reddington, Joseph" w:date="2018-10-15T11:57:00Z">
+                                <w:del w:id="109" w:author="Reddington, Joseph" w:date="2018-10-15T11:57:00Z">
                                   <w:r>
                                     <w:delText>Issued</w:delText>
                                   </w:r>
                                 </w:del>
-                                <w:ins w:id="109" w:author="Reddington, Joseph" w:date="2018-10-15T11:57:00Z">
+                                <w:ins w:id="110" w:author="Reddington, Joseph" w:date="2018-10-15T11:57:00Z">
                                   <w:r>
                                     <w:t>Approved</w:t>
                                   </w:r>
@@ -1759,17 +1770,17 @@
     <w:p>
       <w:pPr>
         <w:rPr>
+          <w:del w:id="111" w:author="Reddington, Joseph" w:date="2018-10-15T12:02:00Z"/>
+        </w:rPr>
+      </w:pPr>
+    </w:p>
+    <w:p>
+      <w:pPr>
+        <w:rPr>
           <w:del w:id="112" w:author="Reddington, Joseph" w:date="2018-10-15T12:02:00Z"/>
         </w:rPr>
       </w:pPr>
-    </w:p>
-    <w:p>
-      <w:pPr>
-        <w:rPr>
-          <w:del w:id="113" w:author="Reddington, Joseph" w:date="2018-10-15T12:02:00Z"/>
-        </w:rPr>
-      </w:pPr>
-      <w:del w:id="114" w:author="Reddington, Joseph" w:date="2018-10-15T12:02:00Z">
+      <w:del w:id="113" w:author="Reddington, Joseph" w:date="2018-10-15T12:02:00Z">
         <w:r>
           <w:delText xml:space="preserve">Documents are created in Draft state.  Once the author </w:delText>
         </w:r>
@@ -1781,15 +1792,15 @@
     <w:p>
       <w:pPr>
         <w:rPr>
-          <w:del w:id="115" w:author="Reddington, Joseph" w:date="2018-10-15T12:02:00Z"/>
+          <w:del w:id="114" w:author="Reddington, Joseph" w:date="2018-10-15T12:02:00Z"/>
         </w:rPr>
       </w:pPr>
-      <w:del w:id="116" w:author="Reddington, Joseph" w:date="2018-10-15T12:02:00Z">
+      <w:del w:id="115" w:author="Reddington, Joseph" w:date="2018-10-15T12:02:00Z">
         <w:r>
           <w:delText xml:space="preserve">If a Document requires edits after it has been approved the status becomes Updating.  Once </w:delText>
         </w:r>
       </w:del>
-      <w:del w:id="117" w:author="Reddington, Joseph" w:date="2018-10-15T11:58:00Z">
+      <w:del w:id="116" w:author="Reddington, Joseph" w:date="2018-10-15T11:58:00Z">
         <w:r>
           <w:delText>updates are complete the document is submitted for approval again.</w:delText>
         </w:r>
@@ -1798,20 +1809,20 @@
     <w:p>
       <w:pPr>
         <w:rPr>
-          <w:del w:id="118" w:author="Reddington, Joseph" w:date="2018-10-15T12:02:00Z"/>
+          <w:del w:id="117" w:author="Reddington, Joseph" w:date="2018-10-15T12:02:00Z"/>
         </w:rPr>
       </w:pPr>
-      <w:del w:id="119" w:author="Reddington, Joseph" w:date="2018-10-15T12:02:00Z">
+      <w:del w:id="118" w:author="Reddington, Joseph" w:date="2018-10-15T12:02:00Z">
         <w:r>
           <w:delText xml:space="preserve">It may be decided that </w:delText>
         </w:r>
       </w:del>
-      <w:del w:id="120" w:author="Reddington, Joseph" w:date="2018-10-15T12:00:00Z">
+      <w:del w:id="119" w:author="Reddington, Joseph" w:date="2018-10-15T12:00:00Z">
         <w:r>
           <w:delText>a</w:delText>
         </w:r>
       </w:del>
-      <w:del w:id="121" w:author="Reddington, Joseph" w:date="2018-10-15T12:02:00Z">
+      <w:del w:id="120" w:author="Reddington, Joseph" w:date="2018-10-15T12:02:00Z">
         <w:r>
           <w:delText xml:space="preserve"> draft document will not be required so it can be moved to a Deleted status.</w:delText>
         </w:r>
@@ -1820,10 +1831,10 @@
     <w:p>
       <w:pPr>
         <w:rPr>
-          <w:del w:id="122" w:author="Reddington, Joseph" w:date="2018-10-15T12:02:00Z"/>
+          <w:del w:id="121" w:author="Reddington, Joseph" w:date="2018-10-15T12:02:00Z"/>
         </w:rPr>
       </w:pPr>
-      <w:del w:id="123" w:author="Reddington, Joseph" w:date="2018-10-15T12:02:00Z">
+      <w:del w:id="122" w:author="Reddington, Joseph" w:date="2018-10-15T12:02:00Z">
         <w:r>
           <w:delText>Issued Documents may also no longer be required and so can also be moved to deleted.</w:delText>
         </w:r>
@@ -1832,10 +1843,10 @@
     <w:p>
       <w:pPr>
         <w:rPr>
-          <w:del w:id="124" w:author="Reddington, Joseph" w:date="2018-10-15T12:02:00Z"/>
+          <w:del w:id="123" w:author="Reddington, Joseph" w:date="2018-10-15T12:02:00Z"/>
         </w:rPr>
       </w:pPr>
-      <w:del w:id="125" w:author="Reddington, Joseph" w:date="2018-10-15T12:02:00Z">
+      <w:del w:id="124" w:author="Reddington, Joseph" w:date="2018-10-15T12:02:00Z">
         <w:r>
           <w:delText>Note that no Controlled Document is ever deleted such that it cannot be recovered.  Rather the status is changed to Deleted.</w:delText>
         </w:r>
@@ -1853,7 +1864,7 @@
     <w:p>
       <w:pPr>
         <w:rPr>
-          <w:ins w:id="126" w:author="Reddington, Joseph" w:date="2018-10-15T11:58:00Z"/>
+          <w:ins w:id="125" w:author="Reddington, Joseph" w:date="2018-10-15T11:58:00Z"/>
         </w:rPr>
       </w:pPr>
       <w:r>
@@ -1861,31 +1872,26 @@
       </w:r>
     </w:p>
     <w:p>
-      <w:del w:id="127" w:author="Reddington, Joseph" w:date="2018-10-15T11:58:00Z">
+      <w:del w:id="126" w:author="Reddington, Joseph" w:date="2018-10-15T11:58:00Z">
         <w:r>
           <w:delText>The approver must be a different person from the author.</w:delText>
         </w:r>
       </w:del>
     </w:p>
     <w:p>
-      <w:proofErr w:type="gramStart"/>
       <w:r>
-        <w:t>Generally</w:t>
+        <w:t xml:space="preserve">Generally a Controlled Document is referred to in one of eQuality Time’s policies and the policy will indicate who the approver(s) should be.  If this is not dictated by a policy, the </w:t>
       </w:r>
-      <w:proofErr w:type="gramEnd"/>
-      <w:r>
-        <w:t xml:space="preserve"> a Controlled Document is referred to in one of eQuality Time’s policies and the policy will indicate who the approver(s) should be.  If this is not dictated by a policy, the </w:t>
-      </w:r>
-      <w:commentRangeStart w:id="128"/>
+      <w:commentRangeStart w:id="127"/>
       <w:r>
         <w:t>author may choose who the approver(s) should be</w:t>
       </w:r>
-      <w:commentRangeEnd w:id="128"/>
+      <w:commentRangeEnd w:id="127"/>
       <w:r>
         <w:rPr>
           <w:rStyle w:val="CommentReference"/>
         </w:rPr>
-        <w:commentReference w:id="128"/>
+        <w:commentReference w:id="127"/>
       </w:r>
       <w:r>
         <w:t>.</w:t>
@@ -1908,28 +1914,28 @@
     <w:p>
       <w:pPr>
         <w:rPr>
-          <w:ins w:id="129" w:author="Reddington, Joseph" w:date="2018-10-15T12:00:00Z"/>
+          <w:ins w:id="128" w:author="Reddington, Joseph" w:date="2018-10-15T12:00:00Z"/>
         </w:rPr>
       </w:pPr>
       <w:r>
         <w:t xml:space="preserve">Approved documents should </w:t>
       </w:r>
-      <w:del w:id="130" w:author="Reddington, Joseph" w:date="2018-10-15T11:59:00Z">
+      <w:del w:id="129" w:author="Reddington, Joseph" w:date="2018-10-15T11:59:00Z">
         <w:r>
           <w:delText>be appended to the issue ticket</w:delText>
         </w:r>
       </w:del>
-      <w:ins w:id="131" w:author="Reddington, Joseph" w:date="2018-10-15T11:59:00Z">
+      <w:ins w:id="130" w:author="Reddington, Joseph" w:date="2018-10-15T11:59:00Z">
         <w:r>
           <w:t xml:space="preserve">be </w:t>
         </w:r>
       </w:ins>
-      <w:del w:id="132" w:author="Reddington, Joseph" w:date="2018-10-15T11:59:00Z">
+      <w:del w:id="131" w:author="Reddington, Joseph" w:date="2018-10-15T11:59:00Z">
         <w:r>
           <w:delText>.  In this way they are always</w:delText>
         </w:r>
       </w:del>
-      <w:del w:id="133" w:author="Reddington, Joseph" w:date="2018-10-15T12:00:00Z">
+      <w:del w:id="132" w:author="Reddington, Joseph" w:date="2018-10-15T12:00:00Z">
         <w:r>
           <w:delText xml:space="preserve"> </w:delText>
         </w:r>
@@ -1937,7 +1943,7 @@
       <w:r>
         <w:t>stored in a way which is searchable and easy to find.</w:t>
       </w:r>
-      <w:ins w:id="134" w:author="Reddington, Joseph" w:date="2018-10-15T12:00:00Z">
+      <w:ins w:id="133" w:author="Reddington, Joseph" w:date="2018-10-15T12:00:00Z">
         <w:r>
           <w:t xml:space="preserve">  The controlled documents register must describe the documents location. </w:t>
         </w:r>
@@ -1945,7 +1951,7 @@
     </w:p>
     <w:p/>
     <w:p>
-      <w:del w:id="135" w:author="Reddington, Joseph" w:date="2018-10-15T12:00:00Z">
+      <w:del w:id="134" w:author="Reddington, Joseph" w:date="2018-10-15T12:00:00Z">
         <w:r>
           <w:delText>For documents which are held on a cloud storage account authors should consider inserting a link from the issue ticket to the document.  However authors should also be aware of the risk that an approved document will be edited without updating the status of the issue ticket.  To avoid this the cloud instance of the document should be made read only.</w:delText>
         </w:r>
@@ -1963,7 +1969,7 @@
 
 <file path=word/comments.xml><?xml version="1.0" encoding="utf-8"?>
 <w:comments xmlns:wpc="http://schemas.microsoft.com/office/word/2010/wordprocessingCanvas" xmlns:cx="http://schemas.microsoft.com/office/drawing/2014/chartex" xmlns:cx1="http://schemas.microsoft.com/office/drawing/2015/9/8/chartex" xmlns:cx2="http://schemas.microsoft.com/office/drawing/2015/10/21/chartex" xmlns:cx3="http://schemas.microsoft.com/office/drawing/2016/5/9/chartex" xmlns:cx4="http://schemas.microsoft.com/office/drawing/2016/5/10/chartex" xmlns:cx5="http://schemas.microsoft.com/office/drawing/2016/5/11/chartex" xmlns:cx6="http://schemas.microsoft.com/office/drawing/2016/5/12/chartex" xmlns:cx7="http://schemas.microsoft.com/office/drawing/2016/5/13/chartex" xmlns:cx8="http://schemas.microsoft.com/office/drawing/2016/5/14/chartex" xmlns:mc="http://schemas.openxmlformats.org/markup-compatibility/2006" xmlns:aink="http://schemas.microsoft.com/office/drawing/2016/ink" xmlns:am3d="http://schemas.microsoft.com/office/drawing/2017/model3d" xmlns:o="urn:schemas-microsoft-com:office:office" xmlns:r="http://schemas.openxmlformats.org/officeDocument/2006/relationships" xmlns:m="http://schemas.openxmlformats.org/officeDocument/2006/math" xmlns:v="urn:schemas-microsoft-com:vml" xmlns:wp14="http://schemas.microsoft.com/office/word/2010/wordprocessingDrawing" xmlns:wp="http://schemas.openxmlformats.org/drawingml/2006/wordprocessingDrawing" xmlns:w10="urn:schemas-microsoft-com:office:word" xmlns:w="http://schemas.openxmlformats.org/wordprocessingml/2006/main" xmlns:w14="http://schemas.microsoft.com/office/word/2010/wordml" xmlns:w15="http://schemas.microsoft.com/office/word/2012/wordml" xmlns:w16cid="http://schemas.microsoft.com/office/word/2016/wordml/cid" xmlns:w16se="http://schemas.microsoft.com/office/word/2015/wordml/symex" xmlns:wpg="http://schemas.microsoft.com/office/word/2010/wordprocessingGroup" xmlns:wpi="http://schemas.microsoft.com/office/word/2010/wordprocessingInk" xmlns:wne="http://schemas.microsoft.com/office/word/2006/wordml" xmlns:wps="http://schemas.microsoft.com/office/word/2010/wordprocessingShape" mc:Ignorable="w14 w15 w16se w16cid wp14">
-  <w:comment w:id="14" w:author="Microsoft Office User" w:date="2018-07-02T12:56:00Z" w:initials="MOU">
+  <w:comment w:id="15" w:author="Microsoft Office User" w:date="2018-07-02T12:56:00Z" w:initials="MOU">
     <w:p>
       <w:pPr>
         <w:pStyle w:val="CommentText"/>
@@ -1975,21 +1981,11 @@
         <w:annotationRef/>
       </w:r>
       <w:r>
-        <w:t xml:space="preserve">It may as well be </w:t>
-      </w:r>
-      <w:proofErr w:type="spellStart"/>
-      <w:proofErr w:type="gramStart"/>
-      <w:r>
-        <w:t>it’s</w:t>
-      </w:r>
-      <w:proofErr w:type="spellEnd"/>
-      <w:proofErr w:type="gramEnd"/>
-      <w:r>
-        <w:t xml:space="preserve"> own worked example. </w:t>
+        <w:t xml:space="preserve">It may as well be it’s own worked example. </w:t>
       </w:r>
     </w:p>
   </w:comment>
-  <w:comment w:id="87" w:author="Microsoft Office User" w:date="2018-07-02T12:39:00Z" w:initials="MOU">
+  <w:comment w:id="88" w:author="Microsoft Office User" w:date="2018-07-02T12:39:00Z" w:initials="MOU">
     <w:p>
       <w:pPr>
         <w:pStyle w:val="CommentText"/>
@@ -2005,7 +2001,7 @@
       </w:r>
     </w:p>
   </w:comment>
-  <w:comment w:id="95" w:author="Microsoft Office User" w:date="2018-07-02T12:36:00Z" w:initials="MOU">
+  <w:comment w:id="96" w:author="Microsoft Office User" w:date="2018-07-02T12:36:00Z" w:initials="MOU">
     <w:p>
       <w:pPr>
         <w:pStyle w:val="CommentText"/>
@@ -2021,7 +2017,7 @@
       </w:r>
     </w:p>
   </w:comment>
-  <w:comment w:id="128" w:author="Microsoft Office User" w:date="2018-07-02T12:45:00Z" w:initials="MOU">
+  <w:comment w:id="127" w:author="Microsoft Office User" w:date="2018-07-02T12:45:00Z" w:initials="MOU">
     <w:p>
       <w:pPr>
         <w:pStyle w:val="CommentText"/>

</xml_diff>

<commit_message>
Document register has additional columns, including document reference Document reference inserted into all documents Comments on Document Management Policy, and most changes accepted
</commit_message>
<xml_diff>
--- a/Document.Management.Policy.docx
+++ b/Document.Management.Policy.docx
@@ -1,6 +1,6 @@
 
 <file path=word/document.xml><?xml version="1.0" encoding="utf-8"?>
-<w:document xmlns:wpc="http://schemas.microsoft.com/office/word/2010/wordprocessingCanvas" xmlns:cx="http://schemas.microsoft.com/office/drawing/2014/chartex" xmlns:cx1="http://schemas.microsoft.com/office/drawing/2015/9/8/chartex" xmlns:cx2="http://schemas.microsoft.com/office/drawing/2015/10/21/chartex" xmlns:cx3="http://schemas.microsoft.com/office/drawing/2016/5/9/chartex" xmlns:cx4="http://schemas.microsoft.com/office/drawing/2016/5/10/chartex" xmlns:cx5="http://schemas.microsoft.com/office/drawing/2016/5/11/chartex" xmlns:cx6="http://schemas.microsoft.com/office/drawing/2016/5/12/chartex" xmlns:cx7="http://schemas.microsoft.com/office/drawing/2016/5/13/chartex" xmlns:cx8="http://schemas.microsoft.com/office/drawing/2016/5/14/chartex" xmlns:mc="http://schemas.openxmlformats.org/markup-compatibility/2006" xmlns:aink="http://schemas.microsoft.com/office/drawing/2016/ink" xmlns:am3d="http://schemas.microsoft.com/office/drawing/2017/model3d" xmlns:o="urn:schemas-microsoft-com:office:office" xmlns:r="http://schemas.openxmlformats.org/officeDocument/2006/relationships" xmlns:m="http://schemas.openxmlformats.org/officeDocument/2006/math" xmlns:v="urn:schemas-microsoft-com:vml" xmlns:wp14="http://schemas.microsoft.com/office/word/2010/wordprocessingDrawing" xmlns:wp="http://schemas.openxmlformats.org/drawingml/2006/wordprocessingDrawing" xmlns:w10="urn:schemas-microsoft-com:office:word" xmlns:w="http://schemas.openxmlformats.org/wordprocessingml/2006/main" xmlns:w14="http://schemas.microsoft.com/office/word/2010/wordml" xmlns:w15="http://schemas.microsoft.com/office/word/2012/wordml" xmlns:w16cid="http://schemas.microsoft.com/office/word/2016/wordml/cid" xmlns:w16se="http://schemas.microsoft.com/office/word/2015/wordml/symex" xmlns:wpg="http://schemas.microsoft.com/office/word/2010/wordprocessingGroup" xmlns:wpi="http://schemas.microsoft.com/office/word/2010/wordprocessingInk" xmlns:wne="http://schemas.microsoft.com/office/word/2006/wordml" xmlns:wps="http://schemas.microsoft.com/office/word/2010/wordprocessingShape" mc:Ignorable="w14 w15 w16se w16cid wp14">
+<w:document xmlns:wpc="http://schemas.microsoft.com/office/word/2010/wordprocessingCanvas" xmlns:mc="http://schemas.openxmlformats.org/markup-compatibility/2006" xmlns:o="urn:schemas-microsoft-com:office:office" xmlns:r="http://schemas.openxmlformats.org/officeDocument/2006/relationships" xmlns:m="http://schemas.openxmlformats.org/officeDocument/2006/math" xmlns:v="urn:schemas-microsoft-com:vml" xmlns:wp14="http://schemas.microsoft.com/office/word/2010/wordprocessingDrawing" xmlns:wp="http://schemas.openxmlformats.org/drawingml/2006/wordprocessingDrawing" xmlns:w10="urn:schemas-microsoft-com:office:word" xmlns:w="http://schemas.openxmlformats.org/wordprocessingml/2006/main" xmlns:w14="http://schemas.microsoft.com/office/word/2010/wordml" xmlns:w15="http://schemas.microsoft.com/office/word/2012/wordml" xmlns:wpg="http://schemas.microsoft.com/office/word/2010/wordprocessingGroup" xmlns:wpi="http://schemas.microsoft.com/office/word/2010/wordprocessingInk" xmlns:wne="http://schemas.microsoft.com/office/word/2006/wordml" xmlns:wps="http://schemas.microsoft.com/office/word/2010/wordprocessingShape" mc:Ignorable="w14 w15 wp14">
   <w:body>
     <w:p>
       <w:pPr>
@@ -114,81 +114,19 @@
     <w:p>
       <w:pPr>
         <w:rPr>
-          <w:del w:id="1" w:author="Reddington, Joseph" w:date="2018-10-15T12:02:00Z"/>
           <w:lang w:eastAsia="en-GB"/>
         </w:rPr>
       </w:pPr>
-    </w:p>
-    <w:p>
-      <w:pPr>
-        <w:rPr>
-          <w:lang w:eastAsia="en-GB"/>
-        </w:rPr>
-      </w:pPr>
-    </w:p>
-    <w:p>
-      <w:pPr>
-        <w:rPr>
-          <w:del w:id="2" w:author="Reddington, Joseph" w:date="2018-10-15T12:02:00Z"/>
-          <w:lang w:eastAsia="en-GB"/>
-        </w:rPr>
-      </w:pPr>
-    </w:p>
-    <w:p>
-      <w:pPr>
-        <w:rPr>
-          <w:del w:id="3" w:author="Reddington, Joseph" w:date="2018-10-15T12:02:00Z"/>
-          <w:lang w:eastAsia="en-GB"/>
-        </w:rPr>
-      </w:pPr>
-      <w:del w:id="4" w:author="Reddington, Joseph" w:date="2018-10-15T12:02:00Z">
-        <w:r>
-          <w:rPr>
-            <w:lang w:eastAsia="en-GB"/>
-          </w:rPr>
-          <w:delText xml:space="preserve">eQuality Time, </w:delText>
-        </w:r>
-        <w:r>
-          <w:rPr>
-            <w:lang w:eastAsia="en-GB"/>
-          </w:rPr>
-          <w:delText>68 Truro Gardens, Luton, LU3 2AP</w:delText>
-        </w:r>
-      </w:del>
-    </w:p>
-    <w:p>
-      <w:pPr>
-        <w:pStyle w:val="Title"/>
-        <w:rPr>
-          <w:del w:id="5" w:author="Reddington, Joseph" w:date="2018-10-15T12:02:00Z"/>
-        </w:rPr>
-      </w:pPr>
-    </w:p>
-    <w:p>
-      <w:pPr>
-        <w:pStyle w:val="Title"/>
-        <w:rPr>
-          <w:del w:id="6" w:author="Reddington, Joseph" w:date="2018-10-15T12:02:00Z"/>
-        </w:rPr>
-      </w:pPr>
-      <w:del w:id="7" w:author="Reddington, Joseph" w:date="2018-10-15T12:02:00Z">
-        <w:r>
-          <w:delText>eQuality Time</w:delText>
-        </w:r>
-      </w:del>
     </w:p>
     <w:p>
       <w:pPr>
         <w:pStyle w:val="Subtitle"/>
         <w:rPr>
           <w:i w:val="0"/>
-          <w:rPrChange w:id="8" w:author="Reddington, Joseph" w:date="2018-10-15T12:02:00Z">
-            <w:rPr/>
-          </w:rPrChange>
         </w:rPr>
       </w:pPr>
-      <w:bookmarkStart w:id="9" w:name="h.kcyv81e5c04w" w:colFirst="0" w:colLast="0"/>
-      <w:bookmarkEnd w:id="9"/>
+      <w:bookmarkStart w:id="1" w:name="h.kcyv81e5c04w" w:colFirst="0" w:colLast="0"/>
+      <w:bookmarkEnd w:id="1"/>
       <w:r>
         <w:t>Document Management</w:t>
       </w:r>
@@ -198,31 +136,15 @@
       <w:r>
         <w:t xml:space="preserve">. Version </w:t>
       </w:r>
-      <w:ins w:id="10" w:author="Reddington, Joseph" w:date="2018-10-15T12:02:00Z">
-        <w:r>
-          <w:t>1</w:t>
-        </w:r>
-      </w:ins>
-      <w:del w:id="11" w:author="Reddington, Joseph" w:date="2018-10-15T12:02:00Z">
-        <w:r>
-          <w:delText>0</w:delText>
-        </w:r>
-      </w:del>
+      <w:r>
+        <w:t>1</w:t>
+      </w:r>
       <w:r>
         <w:t>.</w:t>
       </w:r>
-      <w:ins w:id="12" w:author="Reddington, Joseph" w:date="2018-10-15T12:45:00Z">
-        <w:r>
-          <w:t>2</w:t>
-        </w:r>
-      </w:ins>
-      <w:bookmarkStart w:id="13" w:name="_GoBack"/>
-      <w:bookmarkEnd w:id="13"/>
-      <w:del w:id="14" w:author="Reddington, Joseph" w:date="2018-10-15T12:02:00Z">
-        <w:r>
-          <w:delText>2</w:delText>
-        </w:r>
-      </w:del>
+      <w:r>
+        <w:t>2</w:t>
+      </w:r>
     </w:p>
     <w:p/>
     <w:tbl>
@@ -236,12 +158,50 @@
         <w:gridCol w:w="4505"/>
       </w:tblGrid>
       <w:tr>
+        <w:trPr>
+          <w:ins w:id="2" w:author="greg.smart" w:date="2018-10-16T09:50:00Z"/>
+        </w:trPr>
         <w:tc>
           <w:tcPr>
             <w:tcW w:w="4505" w:type="dxa"/>
           </w:tcPr>
           <w:p>
-            <w:commentRangeStart w:id="15"/>
+            <w:pPr>
+              <w:rPr>
+                <w:ins w:id="3" w:author="greg.smart" w:date="2018-10-16T09:50:00Z"/>
+              </w:rPr>
+            </w:pPr>
+            <w:ins w:id="4" w:author="greg.smart" w:date="2018-10-16T09:50:00Z">
+              <w:r>
+                <w:t>Reference</w:t>
+              </w:r>
+            </w:ins>
+          </w:p>
+        </w:tc>
+        <w:tc>
+          <w:tcPr>
+            <w:tcW w:w="4505" w:type="dxa"/>
+          </w:tcPr>
+          <w:p>
+            <w:pPr>
+              <w:rPr>
+                <w:ins w:id="5" w:author="greg.smart" w:date="2018-10-16T09:50:00Z"/>
+              </w:rPr>
+            </w:pPr>
+            <w:ins w:id="6" w:author="greg.smart" w:date="2018-10-16T09:50:00Z">
+              <w:r>
+                <w:t>1001</w:t>
+              </w:r>
+            </w:ins>
+          </w:p>
+        </w:tc>
+      </w:tr>
+      <w:tr>
+        <w:tc>
+          <w:tcPr>
+            <w:tcW w:w="4505" w:type="dxa"/>
+          </w:tcPr>
+          <w:p>
             <w:r>
               <w:t>Author</w:t>
             </w:r>
@@ -275,8 +235,13 @@
           </w:tcPr>
           <w:p>
             <w:r>
-              <w:t>Joseph Reddington</w:t>
+              <w:t xml:space="preserve">Joseph </w:t>
             </w:r>
+            <w:proofErr w:type="spellStart"/>
+            <w:r>
+              <w:t>Reddington</w:t>
+            </w:r>
+            <w:proofErr w:type="spellEnd"/>
           </w:p>
         </w:tc>
       </w:tr>
@@ -299,163 +264,45 @@
             <w:r>
               <w:t>Majority of Trustees</w:t>
             </w:r>
-            <w:commentRangeEnd w:id="15"/>
-            <w:r>
-              <w:rPr>
-                <w:rStyle w:val="CommentReference"/>
-              </w:rPr>
-              <w:commentReference w:id="15"/>
-            </w:r>
           </w:p>
         </w:tc>
       </w:tr>
     </w:tbl>
+    <w:p/>
     <w:p>
-      <w:pPr>
-        <w:rPr>
-          <w:ins w:id="16" w:author="Reddington, Joseph" w:date="2018-10-15T11:51:00Z"/>
-        </w:rPr>
-        <w:pPrChange w:id="17" w:author="Reddington, Joseph" w:date="2018-10-15T11:51:00Z">
-          <w:pPr>
-            <w:pStyle w:val="Heading2"/>
-          </w:pPr>
-        </w:pPrChange>
-      </w:pPr>
-    </w:p>
-    <w:p>
-      <w:pPr>
-        <w:rPr>
-          <w:rPrChange w:id="18" w:author="Reddington, Joseph" w:date="2018-10-15T11:51:00Z">
-            <w:rPr>
-              <w:lang w:val="en-US"/>
-            </w:rPr>
-          </w:rPrChange>
-        </w:rPr>
-        <w:pPrChange w:id="19" w:author="Reddington, Joseph" w:date="2018-10-15T11:51:00Z">
-          <w:pPr>
-            <w:pStyle w:val="Heading2"/>
-          </w:pPr>
-        </w:pPrChange>
-      </w:pPr>
-      <w:ins w:id="20" w:author="Reddington, Joseph" w:date="2018-10-15T11:49:00Z">
-        <w:r>
-          <w:rPr>
-            <w:rPrChange w:id="21" w:author="Reddington, Joseph" w:date="2018-10-15T11:51:00Z">
-              <w:rPr>
-                <w:b w:val="0"/>
-                <w:bCs w:val="0"/>
-                <w:lang w:val="en-US"/>
-              </w:rPr>
-            </w:rPrChange>
-          </w:rPr>
-          <w:t xml:space="preserve">This is a controlled document and is listed in the master register of eQuality Time documents, </w:t>
-        </w:r>
-      </w:ins>
-      <w:ins w:id="22" w:author="Reddington, Joseph" w:date="2018-10-15T11:50:00Z">
-        <w:r>
-          <w:rPr>
-            <w:rPrChange w:id="23" w:author="Reddington, Joseph" w:date="2018-10-15T11:51:00Z">
-              <w:rPr>
-                <w:b w:val="0"/>
-                <w:bCs w:val="0"/>
-                <w:lang w:val="en-US"/>
-              </w:rPr>
-            </w:rPrChange>
-          </w:rPr>
-          <w:t>available</w:t>
-        </w:r>
-      </w:ins>
-      <w:ins w:id="24" w:author="Reddington, Joseph" w:date="2018-10-15T11:49:00Z">
-        <w:r>
-          <w:rPr>
-            <w:rPrChange w:id="25" w:author="Reddington, Joseph" w:date="2018-10-15T11:51:00Z">
-              <w:rPr>
-                <w:b w:val="0"/>
-                <w:bCs w:val="0"/>
-                <w:lang w:val="en-US"/>
-              </w:rPr>
-            </w:rPrChange>
-          </w:rPr>
-          <w:t xml:space="preserve"> </w:t>
-        </w:r>
-      </w:ins>
-      <w:ins w:id="26" w:author="Reddington, Joseph" w:date="2018-10-15T11:50:00Z">
-        <w:r>
-          <w:rPr>
-            <w:rPrChange w:id="27" w:author="Reddington, Joseph" w:date="2018-10-15T11:51:00Z">
-              <w:rPr>
-                <w:b w:val="0"/>
-                <w:bCs w:val="0"/>
-                <w:lang w:val="en-US"/>
-              </w:rPr>
-            </w:rPrChange>
-          </w:rPr>
-          <w:t>on request from eQuality Time</w:t>
-        </w:r>
-      </w:ins>
-      <w:ins w:id="28" w:author="Reddington, Joseph" w:date="2018-10-15T11:51:00Z">
-        <w:r>
-          <w:rPr>
-            <w:rPrChange w:id="29" w:author="Reddington, Joseph" w:date="2018-10-15T11:51:00Z">
-              <w:rPr>
-                <w:b w:val="0"/>
-                <w:bCs w:val="0"/>
-                <w:lang w:val="en-US"/>
-              </w:rPr>
-            </w:rPrChange>
-          </w:rPr>
-          <w:t xml:space="preserve">’s trustees. </w:t>
-        </w:r>
-      </w:ins>
-      <w:ins w:id="30" w:author="Reddington, Joseph" w:date="2018-10-15T11:50:00Z">
-        <w:r>
-          <w:rPr>
-            <w:rPrChange w:id="31" w:author="Reddington, Joseph" w:date="2018-10-15T11:51:00Z">
-              <w:rPr>
-                <w:b w:val="0"/>
-                <w:bCs w:val="0"/>
-                <w:lang w:val="en-US"/>
-              </w:rPr>
-            </w:rPrChange>
-          </w:rPr>
-          <w:t xml:space="preserve"> </w:t>
-        </w:r>
-      </w:ins>
-      <w:ins w:id="32" w:author="Reddington, Joseph" w:date="2018-10-15T11:51:00Z">
-        <w:r>
-          <w:t xml:space="preserve"> It is also on the sub-register of documents relevant to the Open Voice Factory, which is </w:t>
-        </w:r>
-      </w:ins>
-      <w:ins w:id="33" w:author="Reddington, Joseph" w:date="2018-10-15T11:52:00Z">
-        <w:r>
-          <w:t>publicly</w:t>
-        </w:r>
-      </w:ins>
-      <w:ins w:id="34" w:author="Reddington, Joseph" w:date="2018-10-15T11:51:00Z">
-        <w:r>
-          <w:t xml:space="preserve"> </w:t>
-        </w:r>
-      </w:ins>
-      <w:ins w:id="35" w:author="Reddington, Joseph" w:date="2018-10-15T11:52:00Z">
-        <w:r>
-          <w:t>available</w:t>
-        </w:r>
-      </w:ins>
-      <w:ins w:id="36" w:author="Reddington, Joseph" w:date="2018-10-15T11:51:00Z">
-        <w:r>
-          <w:t xml:space="preserve"> </w:t>
-        </w:r>
-      </w:ins>
-      <w:ins w:id="37" w:author="Reddington, Joseph" w:date="2018-10-15T11:52:00Z">
-        <w:r>
-          <w:t xml:space="preserve">at </w:t>
-        </w:r>
-      </w:ins>
-      <w:ins w:id="38" w:author="Reddington, Joseph" w:date="2018-10-15T12:45:00Z">
-        <w:r>
-          <w:t>https://github.com/eQualityTime/MHRA-Technical-File/blob/master/OVF%20controlled%20documents.csv</w:t>
-        </w:r>
-      </w:ins>
+      <w:r>
+        <w:t xml:space="preserve">This is a controlled document and is listed in the master register of </w:t>
+      </w:r>
+      <w:proofErr w:type="spellStart"/>
+      <w:r>
+        <w:t>eQuality</w:t>
+      </w:r>
+      <w:proofErr w:type="spellEnd"/>
+      <w:r>
+        <w:t xml:space="preserve"> Time documents, available on request from </w:t>
+      </w:r>
+      <w:proofErr w:type="spellStart"/>
+      <w:r>
+        <w:t>eQuality</w:t>
+      </w:r>
+      <w:proofErr w:type="spellEnd"/>
+      <w:r>
+        <w:t xml:space="preserve"> Time’s trustees.  </w:t>
+      </w:r>
+      <w:r>
+        <w:t xml:space="preserve"> It is also on the sub-</w:t>
+      </w:r>
+      <w:proofErr w:type="gramStart"/>
+      <w:r>
+        <w:t>register</w:t>
+      </w:r>
+      <w:proofErr w:type="gramEnd"/>
+      <w:r>
+        <w:t xml:space="preserve"> of documents relevant to the Open Voice Factory, which is publicly available at </w:t>
+      </w:r>
+      <w:r>
+        <w:t>https://github.com/eQualityTime/MHRA-Technical-File/blob/master/OVF%20controlled%20documents.csv</w:t>
+      </w:r>
     </w:p>
     <w:p>
       <w:pPr>
@@ -472,76 +319,47 @@
       </w:r>
     </w:p>
     <w:p>
-      <w:pPr>
-        <w:rPr>
-          <w:del w:id="39" w:author="Reddington, Joseph" w:date="2018-10-15T12:02:00Z"/>
-        </w:rPr>
-      </w:pPr>
       <w:r>
         <w:t xml:space="preserve">This policy applies to any </w:t>
       </w:r>
-      <w:del w:id="40" w:author="Reddington, Joseph" w:date="2018-10-15T12:03:00Z">
-        <w:r>
-          <w:delText xml:space="preserve">any </w:delText>
-        </w:r>
-      </w:del>
       <w:r>
         <w:t xml:space="preserve">electronic file or physical document </w:t>
       </w:r>
-      <w:del w:id="41" w:author="Reddington, Joseph" w:date="2018-10-15T11:52:00Z">
-        <w:r>
-          <w:delText>which is</w:delText>
-        </w:r>
-      </w:del>
-      <w:ins w:id="42" w:author="Reddington, Joseph" w:date="2018-10-15T11:52:00Z">
-        <w:r>
-          <w:t>deemed</w:t>
-        </w:r>
-      </w:ins>
+      <w:r>
+        <w:t>deemed</w:t>
+      </w:r>
       <w:r>
         <w:t xml:space="preserve"> significant to the operation of </w:t>
       </w:r>
-      <w:del w:id="43" w:author="Reddington, Joseph" w:date="2018-10-15T11:52:00Z">
-        <w:r>
-          <w:delText xml:space="preserve">the company in relation to an application managed by the company </w:delText>
-        </w:r>
-        <w:r>
-          <w:delText>managed by eQuality Time</w:delText>
-        </w:r>
-      </w:del>
-      <w:ins w:id="44" w:author="Reddington, Joseph" w:date="2018-10-15T11:52:00Z">
-        <w:r>
-          <w:t>eQuality Time</w:t>
-        </w:r>
-      </w:ins>
-      <w:ins w:id="45" w:author="Reddington, Joseph" w:date="2018-10-15T12:02:00Z">
-        <w:r>
-          <w:t xml:space="preserve"> by the trustees or their </w:t>
-        </w:r>
-      </w:ins>
-      <w:ins w:id="46" w:author="Reddington, Joseph" w:date="2018-10-15T12:03:00Z">
-        <w:r>
-          <w:t>delegate</w:t>
-        </w:r>
-      </w:ins>
+      <w:proofErr w:type="spellStart"/>
+      <w:r>
+        <w:t>eQuality</w:t>
+      </w:r>
+      <w:proofErr w:type="spellEnd"/>
+      <w:r>
+        <w:t xml:space="preserve"> Time</w:t>
+      </w:r>
+      <w:r>
+        <w:t xml:space="preserve"> by the trustees or their delegate</w:t>
+      </w:r>
       <w:r>
         <w:t>.  Anyone working</w:t>
       </w:r>
-      <w:ins w:id="47" w:author="Reddington, Joseph" w:date="2018-10-15T11:53:00Z">
-        <w:r>
-          <w:t xml:space="preserve"> on an eQuality Time project </w:t>
-        </w:r>
-      </w:ins>
-      <w:del w:id="48" w:author="Reddington, Joseph" w:date="2018-10-15T11:53:00Z">
-        <w:r>
-          <w:delText xml:space="preserve"> on such an application </w:delText>
-        </w:r>
-      </w:del>
+      <w:r>
+        <w:t xml:space="preserve"> on an </w:t>
+      </w:r>
+      <w:proofErr w:type="spellStart"/>
+      <w:r>
+        <w:t>eQuality</w:t>
+      </w:r>
+      <w:proofErr w:type="spellEnd"/>
+      <w:r>
+        <w:t xml:space="preserve"> Time project </w:t>
+      </w:r>
       <w:r>
         <w:t>must comply with this policy, whether they are an employee of the organisation, a sub-contractor working for the organisation or a volunteer providing their services pro-bono.</w:t>
       </w:r>
     </w:p>
-    <w:p/>
     <w:p>
       <w:pPr>
         <w:pStyle w:val="Heading2"/>
@@ -599,35 +417,6 @@
         </w:tc>
       </w:tr>
       <w:tr>
-        <w:trPr>
-          <w:del w:id="49" w:author="Reddington, Joseph" w:date="2018-10-15T11:53:00Z"/>
-        </w:trPr>
-        <w:tc>
-          <w:tcPr>
-            <w:tcW w:w="4505" w:type="dxa"/>
-          </w:tcPr>
-          <w:p>
-            <w:pPr>
-              <w:rPr>
-                <w:del w:id="50" w:author="Reddington, Joseph" w:date="2018-10-15T11:53:00Z"/>
-              </w:rPr>
-            </w:pPr>
-          </w:p>
-        </w:tc>
-        <w:tc>
-          <w:tcPr>
-            <w:tcW w:w="4505" w:type="dxa"/>
-          </w:tcPr>
-          <w:p>
-            <w:pPr>
-              <w:rPr>
-                <w:del w:id="51" w:author="Reddington, Joseph" w:date="2018-10-15T11:53:00Z"/>
-              </w:rPr>
-            </w:pPr>
-          </w:p>
-        </w:tc>
-      </w:tr>
-      <w:tr>
         <w:tc>
           <w:tcPr>
             <w:tcW w:w="4505" w:type="dxa"/>
@@ -671,35 +460,6 @@
           </w:p>
         </w:tc>
       </w:tr>
-      <w:tr>
-        <w:trPr>
-          <w:del w:id="52" w:author="Reddington, Joseph" w:date="2018-10-15T11:53:00Z"/>
-        </w:trPr>
-        <w:tc>
-          <w:tcPr>
-            <w:tcW w:w="4505" w:type="dxa"/>
-          </w:tcPr>
-          <w:p>
-            <w:pPr>
-              <w:rPr>
-                <w:del w:id="53" w:author="Reddington, Joseph" w:date="2018-10-15T11:53:00Z"/>
-              </w:rPr>
-            </w:pPr>
-          </w:p>
-        </w:tc>
-        <w:tc>
-          <w:tcPr>
-            <w:tcW w:w="4505" w:type="dxa"/>
-          </w:tcPr>
-          <w:p>
-            <w:pPr>
-              <w:rPr>
-                <w:del w:id="54" w:author="Reddington, Joseph" w:date="2018-10-15T11:53:00Z"/>
-              </w:rPr>
-            </w:pPr>
-          </w:p>
-        </w:tc>
-      </w:tr>
     </w:tbl>
     <w:p>
       <w:pPr>
@@ -720,7 +480,15 @@
         <w:t>This docu</w:t>
       </w:r>
       <w:r>
-        <w:t>ment contains eQuality Time’s</w:t>
+        <w:t xml:space="preserve">ment contains </w:t>
+      </w:r>
+      <w:proofErr w:type="spellStart"/>
+      <w:r>
+        <w:t>eQuality</w:t>
+      </w:r>
+      <w:proofErr w:type="spellEnd"/>
+      <w:r>
+        <w:t xml:space="preserve"> Time’s</w:t>
       </w:r>
       <w:r>
         <w:t xml:space="preserve"> </w:t>
@@ -754,19 +522,19 @@
       </w:r>
     </w:p>
     <w:p>
-      <w:pPr>
-        <w:rPr>
-          <w:del w:id="55" w:author="Reddington, Joseph" w:date="2018-10-15T12:04:00Z"/>
-        </w:rPr>
-      </w:pPr>
       <w:r>
         <w:t xml:space="preserve">Every Controlled Document must have an associated ticket in the </w:t>
       </w:r>
       <w:r>
         <w:t xml:space="preserve">register of </w:t>
       </w:r>
-      <w:r>
-        <w:t xml:space="preserve">eQuality Time </w:t>
+      <w:proofErr w:type="spellStart"/>
+      <w:r>
+        <w:t>eQuality</w:t>
+      </w:r>
+      <w:proofErr w:type="spellEnd"/>
+      <w:r>
+        <w:t xml:space="preserve"> Time </w:t>
       </w:r>
       <w:r>
         <w:t>controlled documents</w:t>
@@ -774,63 +542,58 @@
       <w:r>
         <w:t xml:space="preserve">.  Every ticket </w:t>
       </w:r>
-      <w:del w:id="56" w:author="Reddington, Joseph" w:date="2018-10-15T11:54:00Z">
-        <w:r>
-          <w:delText xml:space="preserve">has </w:delText>
-        </w:r>
-      </w:del>
-      <w:ins w:id="57" w:author="Reddington, Joseph" w:date="2018-10-15T11:54:00Z">
-        <w:r>
-          <w:t xml:space="preserve">must have </w:t>
-        </w:r>
-      </w:ins>
+      <w:r>
+        <w:t xml:space="preserve">must have </w:t>
+      </w:r>
       <w:r>
         <w:t>a unique</w:t>
       </w:r>
-      <w:ins w:id="58" w:author="Reddington, Joseph" w:date="2018-10-15T11:53:00Z">
-        <w:r>
-          <w:t xml:space="preserve"> </w:t>
-        </w:r>
-      </w:ins>
-      <w:del w:id="59" w:author="Reddington, Joseph" w:date="2018-10-15T11:53:00Z">
-        <w:r>
-          <w:delText xml:space="preserve">, system generated </w:delText>
-        </w:r>
-      </w:del>
+      <w:r>
+        <w:t xml:space="preserve"> </w:t>
+      </w:r>
       <w:r>
         <w:t>reference.  This reference must be quoted on the document.</w:t>
       </w:r>
-      <w:ins w:id="60" w:author="Reddington, Joseph" w:date="2018-10-15T12:04:00Z">
-        <w:r>
-          <w:t xml:space="preserve">  The maintenance of the register is the responsibility of the company secretary.</w:t>
-        </w:r>
-      </w:ins>
-    </w:p>
-    <w:p/>
-    <w:p>
-      <w:pPr>
-        <w:pStyle w:val="Heading2"/>
-      </w:pPr>
-      <w:r>
-        <w:t>Version Numbering</w:t>
+      <w:r>
+        <w:t xml:space="preserve">  The maintenance of the register is the responsibility of the company secretary.</w:t>
       </w:r>
     </w:p>
     <w:p>
-      <w:r>
-        <w:t>Every document must have an associated version number.  Version numbers should have the following format:</w:t>
+      <w:pPr>
+        <w:pStyle w:val="Heading2"/>
+      </w:pPr>
+      <w:r>
+        <w:t>Version Numbering</w:t>
       </w:r>
     </w:p>
     <w:p>
-      <w:pPr>
-        <w:ind w:left="720"/>
-      </w:pPr>
-      <w:r>
-        <w:t>n.m</w:t>
+      <w:r>
+        <w:t>Every document must have an associated version number.  Version</w:t>
+      </w:r>
+      <w:bookmarkStart w:id="7" w:name="_GoBack"/>
+      <w:bookmarkEnd w:id="7"/>
+      <w:r>
+        <w:t xml:space="preserve"> numbers should have the following format:</w:t>
       </w:r>
     </w:p>
     <w:p>
-      <w:r>
-        <w:t>where:</w:t>
+      <w:pPr>
+        <w:ind w:left="720"/>
+      </w:pPr>
+      <w:proofErr w:type="spellStart"/>
+      <w:r>
+        <w:t>n.m</w:t>
+      </w:r>
+      <w:proofErr w:type="spellEnd"/>
+    </w:p>
+    <w:p>
+      <w:proofErr w:type="gramStart"/>
+      <w:r>
+        <w:t>where</w:t>
+      </w:r>
+      <w:proofErr w:type="gramEnd"/>
+      <w:r>
+        <w:t>:</w:t>
       </w:r>
     </w:p>
     <w:p>
@@ -864,172 +627,66 @@
       </w:r>
     </w:p>
     <w:p>
-      <w:pPr>
-        <w:rPr>
-          <w:del w:id="61" w:author="Reddington, Joseph" w:date="2018-10-15T11:54:00Z"/>
-        </w:rPr>
-      </w:pPr>
-      <w:del w:id="62" w:author="Reddington, Joseph" w:date="2018-10-15T11:54:00Z">
-        <w:r>
-          <w:delText>When a document is in a ‘pre-approval’ status, the version number shall have a ‘d’ appended (for example 0d indicates the initial version of the document is being edited or considered for approval).</w:delText>
-        </w:r>
-      </w:del>
+      <w:r>
+        <w:t>On first approval the version number shall become 1 and the revision number shall be 0.</w:t>
+      </w:r>
     </w:p>
     <w:p>
       <w:r>
-        <w:t>On first approval the version number shall become 1 and the revision number shall be 0.</w:t>
+        <w:t>If the document is subsequently updated, the revision number may be incremented.</w:t>
+      </w:r>
+      <w:r>
+        <w:t xml:space="preserve"> If the document is subsequently approved, the version number is </w:t>
+      </w:r>
+      <w:r>
+        <w:t>incremented,</w:t>
+      </w:r>
+      <w:r>
+        <w:t xml:space="preserve"> and the revision number returned to 0.</w:t>
+      </w:r>
+      <w:r>
+        <w:t xml:space="preserve">  For </w:t>
+      </w:r>
+      <w:r>
+        <w:t>example,</w:t>
+      </w:r>
+      <w:r>
+        <w:t xml:space="preserve"> version 1.1 is the first iteration of making changes to version 1 of a document.</w:t>
       </w:r>
     </w:p>
     <w:p>
       <w:r>
-        <w:t xml:space="preserve">If the document is subsequently updated, </w:t>
-      </w:r>
-      <w:del w:id="63" w:author="Reddington, Joseph" w:date="2018-10-15T11:55:00Z">
-        <w:r>
-          <w:delText xml:space="preserve">the version number shall have a ‘d’ appended to it and </w:delText>
-        </w:r>
-      </w:del>
-      <w:r>
-        <w:t>the revision number may be incremented.</w:t>
-      </w:r>
-      <w:ins w:id="64" w:author="Reddington, Joseph" w:date="2018-10-15T11:55:00Z">
-        <w:r>
-          <w:t xml:space="preserve"> If the document is subsequently approved, the version number is </w:t>
-        </w:r>
-      </w:ins>
-      <w:ins w:id="65" w:author="Reddington, Joseph" w:date="2018-10-15T12:03:00Z">
-        <w:r>
-          <w:t>incremented,</w:t>
-        </w:r>
-      </w:ins>
-      <w:ins w:id="66" w:author="Reddington, Joseph" w:date="2018-10-15T11:55:00Z">
-        <w:r>
-          <w:t xml:space="preserve"> and the revision number returned to 0.</w:t>
-        </w:r>
-      </w:ins>
-      <w:r>
-        <w:t xml:space="preserve">  For </w:t>
-      </w:r>
-      <w:del w:id="67" w:author="Reddington, Joseph" w:date="2018-10-15T12:03:00Z">
-        <w:r>
-          <w:delText>example</w:delText>
-        </w:r>
-      </w:del>
-      <w:ins w:id="68" w:author="Reddington, Joseph" w:date="2018-10-15T12:03:00Z">
-        <w:r>
-          <w:t>example,</w:t>
-        </w:r>
-      </w:ins>
-      <w:r>
-        <w:t xml:space="preserve"> version 1</w:t>
-      </w:r>
-      <w:del w:id="69" w:author="Reddington, Joseph" w:date="2018-10-15T11:55:00Z">
-        <w:r>
-          <w:delText>d</w:delText>
-        </w:r>
-      </w:del>
-      <w:r>
-        <w:t>.1 is the first iteration of making changes to version 1 of a document.</w:t>
-      </w:r>
-    </w:p>
-    <w:p>
-      <w:r>
         <w:t xml:space="preserve">The version number </w:t>
       </w:r>
-      <w:ins w:id="70" w:author="Reddington, Joseph" w:date="2018-10-15T11:56:00Z">
-        <w:r>
-          <w:t xml:space="preserve">should be included </w:t>
-        </w:r>
-      </w:ins>
-      <w:del w:id="71" w:author="Reddington, Joseph" w:date="2018-10-15T11:56:00Z">
-        <w:r>
-          <w:delText>may be indicated in the filename of the document, or in</w:delText>
-        </w:r>
-      </w:del>
-      <w:ins w:id="72" w:author="Reddington, Joseph" w:date="2018-10-15T11:56:00Z">
-        <w:r>
-          <w:t>in</w:t>
-        </w:r>
-      </w:ins>
-      <w:r>
-        <w:t xml:space="preserve"> the document itself</w:t>
-      </w:r>
-      <w:del w:id="73" w:author="Reddington, Joseph" w:date="2018-10-15T11:56:00Z">
-        <w:r>
-          <w:delText>, or in the associated ticket</w:delText>
-        </w:r>
-      </w:del>
-      <w:r>
-        <w:t>.</w:t>
+      <w:r>
+        <w:t>should be included in</w:t>
+      </w:r>
+      <w:r>
+        <w:t xml:space="preserve"> the document itself.</w:t>
       </w:r>
     </w:p>
     <w:p/>
     <w:p>
-      <w:pPr>
-        <w:rPr>
-          <w:ins w:id="74" w:author="Reddington, Joseph" w:date="2018-10-15T12:00:00Z"/>
-        </w:rPr>
-      </w:pPr>
       <w:r>
         <w:t xml:space="preserve">If a document with the unique reference number and a higher </w:t>
       </w:r>
-      <w:del w:id="75" w:author="Reddington, Joseph" w:date="2018-10-15T12:03:00Z">
-        <w:r>
-          <w:delText>version  number</w:delText>
-        </w:r>
-      </w:del>
-      <w:ins w:id="76" w:author="Reddington, Joseph" w:date="2018-10-15T12:03:00Z">
-        <w:r>
-          <w:t>version number</w:t>
-        </w:r>
-      </w:ins>
+      <w:r>
+        <w:t>version number</w:t>
+      </w:r>
       <w:r>
         <w:t xml:space="preserve"> is approved, the previous versions are automatically considered revoked</w:t>
       </w:r>
-      <w:ins w:id="77" w:author="Reddington, Joseph" w:date="2018-10-15T11:57:00Z">
-        <w:r>
-          <w:t>.</w:t>
-        </w:r>
-      </w:ins>
+      <w:r>
+        <w:t>.</w:t>
+      </w:r>
     </w:p>
+    <w:p/>
     <w:p>
-      <w:pPr>
-        <w:rPr>
-          <w:ins w:id="78" w:author="Reddington, Joseph" w:date="2018-10-15T12:00:00Z"/>
-        </w:rPr>
-      </w:pPr>
+      <w:r>
+        <w:t xml:space="preserve">Any document with an m&gt;0 is considered a draft document.  The document with m=0 and the highest value of n is considered the current approved document.  Documents with m=0 and lower values of n are considered revoked. </w:t>
+      </w:r>
     </w:p>
-    <w:p>
-      <w:pPr>
-        <w:rPr>
-          <w:ins w:id="79" w:author="Reddington, Joseph" w:date="2018-10-15T11:57:00Z"/>
-        </w:rPr>
-      </w:pPr>
-      <w:ins w:id="80" w:author="Reddington, Joseph" w:date="2018-10-15T12:01:00Z">
-        <w:r>
-          <w:t xml:space="preserve">Any document with an m&gt;0 is considered a draft document.  The document with m=0 and the highest value of n is considered the current approved document.  Documents with m=0 and lower values of n are considered revoked. </w:t>
-        </w:r>
-      </w:ins>
-    </w:p>
-    <w:p>
-      <w:pPr>
-        <w:rPr>
-          <w:ins w:id="81" w:author="Reddington, Joseph" w:date="2018-10-15T11:57:00Z"/>
-        </w:rPr>
-      </w:pPr>
-    </w:p>
-    <w:p>
-      <w:pPr>
-        <w:rPr>
-          <w:del w:id="82" w:author="Reddington, Joseph" w:date="2018-10-15T11:57:00Z"/>
-        </w:rPr>
-      </w:pPr>
-      <w:del w:id="83" w:author="Reddington, Joseph" w:date="2018-10-15T11:57:00Z">
-        <w:r>
-          <w:delText xml:space="preserve">, </w:delText>
-        </w:r>
-      </w:del>
-    </w:p>
+    <w:p/>
     <w:p/>
     <w:p>
       <w:pPr>
@@ -1058,42 +715,15 @@
           <w:insideV w:val="none" w:sz="0" w:space="0" w:color="auto"/>
         </w:tblBorders>
         <w:tblLook w:val="04A0" w:firstRow="1" w:lastRow="0" w:firstColumn="1" w:lastColumn="0" w:noHBand="0" w:noVBand="1"/>
-        <w:tblPrChange w:id="84" w:author="Reddington, Joseph" w:date="2018-10-15T11:56:00Z">
-          <w:tblPr>
-            <w:tblStyle w:val="TableGrid"/>
-            <w:tblW w:w="0" w:type="auto"/>
-            <w:tblInd w:w="720" w:type="dxa"/>
-            <w:tblBorders>
-              <w:top w:val="none" w:sz="0" w:space="0" w:color="auto"/>
-              <w:left w:val="none" w:sz="0" w:space="0" w:color="auto"/>
-              <w:bottom w:val="none" w:sz="0" w:space="0" w:color="auto"/>
-              <w:right w:val="none" w:sz="0" w:space="0" w:color="auto"/>
-              <w:insideH w:val="none" w:sz="0" w:space="0" w:color="auto"/>
-              <w:insideV w:val="none" w:sz="0" w:space="0" w:color="auto"/>
-            </w:tblBorders>
-            <w:tblLook w:val="04A0" w:firstRow="1" w:lastRow="0" w:firstColumn="1" w:lastColumn="0" w:noHBand="0" w:noVBand="1"/>
-          </w:tblPr>
-        </w:tblPrChange>
       </w:tblPr>
       <w:tblGrid>
         <w:gridCol w:w="2199"/>
         <w:gridCol w:w="6101"/>
-        <w:tblGridChange w:id="85">
-          <w:tblGrid>
-            <w:gridCol w:w="2199"/>
-            <w:gridCol w:w="6101"/>
-          </w:tblGrid>
-        </w:tblGridChange>
       </w:tblGrid>
       <w:tr>
         <w:tc>
           <w:tcPr>
             <w:tcW w:w="2199" w:type="dxa"/>
-            <w:tcPrChange w:id="86" w:author="Reddington, Joseph" w:date="2018-10-15T11:56:00Z">
-              <w:tcPr>
-                <w:tcW w:w="2047" w:type="dxa"/>
-              </w:tcPr>
-            </w:tcPrChange>
           </w:tcPr>
           <w:p>
             <w:pPr>
@@ -1115,14 +745,8 @@
         <w:tc>
           <w:tcPr>
             <w:tcW w:w="6101" w:type="dxa"/>
-            <w:tcPrChange w:id="87" w:author="Reddington, Joseph" w:date="2018-10-15T11:56:00Z">
-              <w:tcPr>
-                <w:tcW w:w="6963" w:type="dxa"/>
-              </w:tcPr>
-            </w:tcPrChange>
           </w:tcPr>
           <w:p>
-            <w:commentRangeStart w:id="88"/>
             <w:r>
               <w:t xml:space="preserve">The person </w:t>
             </w:r>
@@ -1135,13 +759,6 @@
             <w:r>
               <w:t>.</w:t>
             </w:r>
-            <w:commentRangeEnd w:id="88"/>
-            <w:r>
-              <w:rPr>
-                <w:rStyle w:val="CommentReference"/>
-              </w:rPr>
-              <w:commentReference w:id="88"/>
-            </w:r>
           </w:p>
         </w:tc>
       </w:tr>
@@ -1149,11 +766,6 @@
         <w:tc>
           <w:tcPr>
             <w:tcW w:w="2199" w:type="dxa"/>
-            <w:tcPrChange w:id="89" w:author="Reddington, Joseph" w:date="2018-10-15T11:56:00Z">
-              <w:tcPr>
-                <w:tcW w:w="2047" w:type="dxa"/>
-              </w:tcPr>
-            </w:tcPrChange>
           </w:tcPr>
           <w:p>
             <w:pPr>
@@ -1175,11 +787,6 @@
         <w:tc>
           <w:tcPr>
             <w:tcW w:w="6101" w:type="dxa"/>
-            <w:tcPrChange w:id="90" w:author="Reddington, Joseph" w:date="2018-10-15T11:56:00Z">
-              <w:tcPr>
-                <w:tcW w:w="6963" w:type="dxa"/>
-              </w:tcPr>
-            </w:tcPrChange>
           </w:tcPr>
           <w:p>
             <w:r>
@@ -1192,11 +799,6 @@
         <w:tc>
           <w:tcPr>
             <w:tcW w:w="2199" w:type="dxa"/>
-            <w:tcPrChange w:id="91" w:author="Reddington, Joseph" w:date="2018-10-15T11:56:00Z">
-              <w:tcPr>
-                <w:tcW w:w="2047" w:type="dxa"/>
-              </w:tcPr>
-            </w:tcPrChange>
           </w:tcPr>
           <w:p>
             <w:pPr>
@@ -1219,11 +821,6 @@
         <w:tc>
           <w:tcPr>
             <w:tcW w:w="6101" w:type="dxa"/>
-            <w:tcPrChange w:id="92" w:author="Reddington, Joseph" w:date="2018-10-15T11:56:00Z">
-              <w:tcPr>
-                <w:tcW w:w="6963" w:type="dxa"/>
-              </w:tcPr>
-            </w:tcPrChange>
           </w:tcPr>
           <w:p>
             <w:r>
@@ -1233,17 +830,9 @@
         </w:tc>
       </w:tr>
       <w:tr>
-        <w:trPr>
-          <w:del w:id="93" w:author="Reddington, Joseph" w:date="2018-10-15T11:56:00Z"/>
-        </w:trPr>
         <w:tc>
           <w:tcPr>
             <w:tcW w:w="2199" w:type="dxa"/>
-            <w:tcPrChange w:id="94" w:author="Reddington, Joseph" w:date="2018-10-15T11:56:00Z">
-              <w:tcPr>
-                <w:tcW w:w="2047" w:type="dxa"/>
-              </w:tcPr>
-            </w:tcPrChange>
           </w:tcPr>
           <w:p>
             <w:pPr>
@@ -1253,45 +842,20 @@
                 <w:numId w:val="33"/>
               </w:numPr>
               <w:ind w:left="0" w:firstLine="0"/>
-              <w:rPr>
-                <w:del w:id="95" w:author="Reddington, Joseph" w:date="2018-10-15T11:56:00Z"/>
-              </w:rPr>
             </w:pPr>
-            <w:commentRangeStart w:id="96"/>
-            <w:del w:id="97" w:author="Reddington, Joseph" w:date="2018-10-15T11:56:00Z">
-              <w:r>
-                <w:delText>Watcher</w:delText>
-              </w:r>
-            </w:del>
+            <w:r>
+              <w:t>Watcher</w:t>
+            </w:r>
           </w:p>
         </w:tc>
         <w:tc>
           <w:tcPr>
             <w:tcW w:w="6101" w:type="dxa"/>
-            <w:tcPrChange w:id="98" w:author="Reddington, Joseph" w:date="2018-10-15T11:56:00Z">
-              <w:tcPr>
-                <w:tcW w:w="6963" w:type="dxa"/>
-              </w:tcPr>
-            </w:tcPrChange>
           </w:tcPr>
           <w:p>
-            <w:pPr>
-              <w:rPr>
-                <w:del w:id="99" w:author="Reddington, Joseph" w:date="2018-10-15T11:56:00Z"/>
-              </w:rPr>
-            </w:pPr>
-            <w:del w:id="100" w:author="Reddington, Joseph" w:date="2018-10-15T11:56:00Z">
-              <w:r>
-                <w:delText>Anyone who wants to be kept informed on the status of the document</w:delText>
-              </w:r>
-              <w:commentRangeEnd w:id="96"/>
-              <w:r>
-                <w:rPr>
-                  <w:rStyle w:val="CommentReference"/>
-                </w:rPr>
-                <w:commentReference w:id="96"/>
-              </w:r>
-            </w:del>
+            <w:r>
+              <w:t>Anyone who wants to be kept informed on the status of the document</w:t>
+            </w:r>
           </w:p>
         </w:tc>
       </w:tr>
@@ -1299,11 +863,6 @@
         <w:tc>
           <w:tcPr>
             <w:tcW w:w="2199" w:type="dxa"/>
-            <w:tcPrChange w:id="101" w:author="Reddington, Joseph" w:date="2018-10-15T11:56:00Z">
-              <w:tcPr>
-                <w:tcW w:w="2047" w:type="dxa"/>
-              </w:tcPr>
-            </w:tcPrChange>
           </w:tcPr>
           <w:p>
             <w:pPr>
@@ -1322,11 +881,6 @@
         <w:tc>
           <w:tcPr>
             <w:tcW w:w="6101" w:type="dxa"/>
-            <w:tcPrChange w:id="102" w:author="Reddington, Joseph" w:date="2018-10-15T11:56:00Z">
-              <w:tcPr>
-                <w:tcW w:w="6963" w:type="dxa"/>
-              </w:tcPr>
-            </w:tcPrChange>
           </w:tcPr>
           <w:p>
             <w:r>
@@ -1347,510 +901,464 @@
     <w:p>
       <w:pPr>
         <w:pStyle w:val="Heading1"/>
+      </w:pPr>
+      <w:r>
+        <w:t xml:space="preserve">Document </w:t>
+      </w:r>
+      <w:commentRangeStart w:id="8"/>
+      <w:r>
+        <w:t>Statuses</w:t>
+      </w:r>
+      <w:commentRangeEnd w:id="8"/>
+      <w:r>
         <w:rPr>
-          <w:del w:id="103" w:author="Reddington, Joseph" w:date="2018-10-15T12:02:00Z"/>
+          <w:rStyle w:val="CommentReference"/>
+          <w:rFonts w:asciiTheme="minorHAnsi" w:eastAsiaTheme="minorHAnsi" w:hAnsiTheme="minorHAnsi" w:cstheme="minorBidi"/>
+          <w:b w:val="0"/>
+          <w:bCs w:val="0"/>
+          <w:kern w:val="0"/>
         </w:rPr>
-      </w:pPr>
-      <w:del w:id="104" w:author="Reddington, Joseph" w:date="2018-10-15T12:02:00Z">
+        <w:commentReference w:id="8"/>
+      </w:r>
+    </w:p>
+    <w:p>
+      <w:r>
+        <w:t>Documents may have one of the following statues:</w:t>
+      </w:r>
+    </w:p>
+    <w:p>
+      <w:r>
+        <w:rPr>
+          <w:noProof/>
+          <w:lang w:eastAsia="en-GB"/>
+        </w:rPr>
+        <mc:AlternateContent>
+          <mc:Choice Requires="wpc">
+            <w:drawing>
+              <wp:inline distT="0" distB="0" distL="0" distR="0" wp14:anchorId="04EA686C" wp14:editId="47DDCEC0">
+                <wp:extent cx="5486400" cy="3200400"/>
+                <wp:effectExtent l="0" t="0" r="0" b="0"/>
+                <wp:docPr id="1" name="Canvas 1"/>
+                <wp:cNvGraphicFramePr>
+                  <a:graphicFrameLocks xmlns:a="http://schemas.openxmlformats.org/drawingml/2006/main" noChangeAspect="1"/>
+                </wp:cNvGraphicFramePr>
+                <a:graphic xmlns:a="http://schemas.openxmlformats.org/drawingml/2006/main">
+                  <a:graphicData uri="http://schemas.microsoft.com/office/word/2010/wordprocessingCanvas">
+                    <wpc:wpc>
+                      <wpc:bg/>
+                      <wpc:whole/>
+                      <wps:wsp>
+                        <wps:cNvPr id="2" name="Rounded Rectangle 2"/>
+                        <wps:cNvSpPr/>
+                        <wps:spPr>
+                          <a:xfrm>
+                            <a:off x="352425" y="333375"/>
+                            <a:ext cx="914400" cy="548640"/>
+                          </a:xfrm>
+                          <a:prstGeom prst="roundRect">
+                            <a:avLst/>
+                          </a:prstGeom>
+                        </wps:spPr>
+                        <wps:style>
+                          <a:lnRef idx="2">
+                            <a:schemeClr val="accent1">
+                              <a:shade val="50000"/>
+                            </a:schemeClr>
+                          </a:lnRef>
+                          <a:fillRef idx="1">
+                            <a:schemeClr val="accent1"/>
+                          </a:fillRef>
+                          <a:effectRef idx="0">
+                            <a:schemeClr val="accent1"/>
+                          </a:effectRef>
+                          <a:fontRef idx="minor">
+                            <a:schemeClr val="lt1"/>
+                          </a:fontRef>
+                        </wps:style>
+                        <wps:txbx>
+                          <w:txbxContent>
+                            <w:p>
+                              <w:pPr>
+                                <w:jc w:val="center"/>
+                              </w:pPr>
+                              <w:r>
+                                <w:t>Draft</w:t>
+                              </w:r>
+                            </w:p>
+                          </w:txbxContent>
+                        </wps:txbx>
+                        <wps:bodyPr rot="0" spcFirstLastPara="0" vertOverflow="overflow" horzOverflow="overflow" vert="horz" wrap="square" lIns="91440" tIns="45720" rIns="91440" bIns="45720" numCol="1" spcCol="0" rtlCol="0" fromWordArt="0" anchor="ctr" anchorCtr="0" forceAA="0" compatLnSpc="1">
+                          <a:prstTxWarp prst="textNoShape">
+                            <a:avLst/>
+                          </a:prstTxWarp>
+                          <a:noAutofit/>
+                        </wps:bodyPr>
+                      </wps:wsp>
+                      <wps:wsp>
+                        <wps:cNvPr id="5" name="Rounded Rectangle 5"/>
+                        <wps:cNvSpPr/>
+                        <wps:spPr>
+                          <a:xfrm>
+                            <a:off x="3819525" y="333375"/>
+                            <a:ext cx="914400" cy="548640"/>
+                          </a:xfrm>
+                          <a:prstGeom prst="roundRect">
+                            <a:avLst/>
+                          </a:prstGeom>
+                        </wps:spPr>
+                        <wps:style>
+                          <a:lnRef idx="2">
+                            <a:schemeClr val="accent1">
+                              <a:shade val="50000"/>
+                            </a:schemeClr>
+                          </a:lnRef>
+                          <a:fillRef idx="1">
+                            <a:schemeClr val="accent1"/>
+                          </a:fillRef>
+                          <a:effectRef idx="0">
+                            <a:schemeClr val="accent1"/>
+                          </a:effectRef>
+                          <a:fontRef idx="minor">
+                            <a:schemeClr val="lt1"/>
+                          </a:fontRef>
+                        </wps:style>
+                        <wps:txbx>
+                          <w:txbxContent>
+                            <w:p>
+                              <w:pPr>
+                                <w:jc w:val="center"/>
+                              </w:pPr>
+                              <w:r>
+                                <w:t>Approved</w:t>
+                              </w:r>
+                            </w:p>
+                          </w:txbxContent>
+                        </wps:txbx>
+                        <wps:bodyPr rot="0" spcFirstLastPara="0" vertOverflow="overflow" horzOverflow="overflow" vert="horz" wrap="square" lIns="91440" tIns="45720" rIns="91440" bIns="45720" numCol="1" spcCol="0" rtlCol="0" fromWordArt="0" anchor="ctr" anchorCtr="0" forceAA="0" compatLnSpc="1">
+                          <a:prstTxWarp prst="textNoShape">
+                            <a:avLst/>
+                          </a:prstTxWarp>
+                          <a:noAutofit/>
+                        </wps:bodyPr>
+                      </wps:wsp>
+                      <wps:wsp>
+                        <wps:cNvPr id="7" name="Rounded Rectangle 7"/>
+                        <wps:cNvSpPr/>
+                        <wps:spPr>
+                          <a:xfrm>
+                            <a:off x="3819525" y="2186939"/>
+                            <a:ext cx="914400" cy="548640"/>
+                          </a:xfrm>
+                          <a:prstGeom prst="roundRect">
+                            <a:avLst/>
+                          </a:prstGeom>
+                        </wps:spPr>
+                        <wps:style>
+                          <a:lnRef idx="2">
+                            <a:schemeClr val="accent1">
+                              <a:shade val="50000"/>
+                            </a:schemeClr>
+                          </a:lnRef>
+                          <a:fillRef idx="1">
+                            <a:schemeClr val="accent1"/>
+                          </a:fillRef>
+                          <a:effectRef idx="0">
+                            <a:schemeClr val="accent1"/>
+                          </a:effectRef>
+                          <a:fontRef idx="minor">
+                            <a:schemeClr val="lt1"/>
+                          </a:fontRef>
+                        </wps:style>
+                        <wps:txbx>
+                          <w:txbxContent>
+                            <w:p>
+                              <w:pPr>
+                                <w:jc w:val="center"/>
+                              </w:pPr>
+                              <w:r>
+                                <w:t>Deleted</w:t>
+                              </w:r>
+                            </w:p>
+                          </w:txbxContent>
+                        </wps:txbx>
+                        <wps:bodyPr rot="0" spcFirstLastPara="0" vertOverflow="overflow" horzOverflow="overflow" vert="horz" wrap="square" lIns="91440" tIns="45720" rIns="91440" bIns="45720" numCol="1" spcCol="0" rtlCol="0" fromWordArt="0" anchor="ctr" anchorCtr="0" forceAA="0" compatLnSpc="1">
+                          <a:prstTxWarp prst="textNoShape">
+                            <a:avLst/>
+                          </a:prstTxWarp>
+                          <a:noAutofit/>
+                        </wps:bodyPr>
+                      </wps:wsp>
+                      <wps:wsp>
+                        <wps:cNvPr id="8" name="Straight Arrow Connector 8"/>
+                        <wps:cNvCnPr>
+                          <a:stCxn id="2" idx="3"/>
+                          <a:endCxn id="5" idx="1"/>
+                        </wps:cNvCnPr>
+                        <wps:spPr>
+                          <a:xfrm>
+                            <a:off x="1266825" y="607695"/>
+                            <a:ext cx="2552700" cy="0"/>
+                          </a:xfrm>
+                          <a:prstGeom prst="straightConnector1">
+                            <a:avLst/>
+                          </a:prstGeom>
+                          <a:ln w="22225">
+                            <a:headEnd type="triangle"/>
+                            <a:tailEnd type="triangle"/>
+                          </a:ln>
+                        </wps:spPr>
+                        <wps:style>
+                          <a:lnRef idx="1">
+                            <a:schemeClr val="accent1"/>
+                          </a:lnRef>
+                          <a:fillRef idx="0">
+                            <a:schemeClr val="accent1"/>
+                          </a:fillRef>
+                          <a:effectRef idx="0">
+                            <a:schemeClr val="accent1"/>
+                          </a:effectRef>
+                          <a:fontRef idx="minor">
+                            <a:schemeClr val="tx1"/>
+                          </a:fontRef>
+                        </wps:style>
+                        <wps:bodyPr/>
+                      </wps:wsp>
+                      <wps:wsp>
+                        <wps:cNvPr id="12" name="Elbow Connector 12"/>
+                        <wps:cNvCnPr>
+                          <a:stCxn id="2" idx="2"/>
+                          <a:endCxn id="7" idx="2"/>
+                        </wps:cNvCnPr>
+                        <wps:spPr>
+                          <a:xfrm rot="16200000" flipH="1">
+                            <a:off x="1616393" y="75247"/>
+                            <a:ext cx="1853564" cy="3467100"/>
+                          </a:xfrm>
+                          <a:prstGeom prst="bentConnector3">
+                            <a:avLst>
+                              <a:gd name="adj1" fmla="val 112333"/>
+                            </a:avLst>
+                          </a:prstGeom>
+                          <a:ln w="22225">
+                            <a:tailEnd type="triangle"/>
+                          </a:ln>
+                        </wps:spPr>
+                        <wps:style>
+                          <a:lnRef idx="1">
+                            <a:schemeClr val="accent1"/>
+                          </a:lnRef>
+                          <a:fillRef idx="0">
+                            <a:schemeClr val="accent1"/>
+                          </a:fillRef>
+                          <a:effectRef idx="0">
+                            <a:schemeClr val="accent1"/>
+                          </a:effectRef>
+                          <a:fontRef idx="minor">
+                            <a:schemeClr val="tx1"/>
+                          </a:fontRef>
+                        </wps:style>
+                        <wps:bodyPr/>
+                      </wps:wsp>
+                      <wps:wsp>
+                        <wps:cNvPr id="13" name="Elbow Connector 13"/>
+                        <wps:cNvCnPr>
+                          <a:stCxn id="5" idx="3"/>
+                          <a:endCxn id="7" idx="3"/>
+                        </wps:cNvCnPr>
+                        <wps:spPr>
+                          <a:xfrm>
+                            <a:off x="4733925" y="607695"/>
+                            <a:ext cx="12700" cy="1853564"/>
+                          </a:xfrm>
+                          <a:prstGeom prst="bentConnector3">
+                            <a:avLst>
+                              <a:gd name="adj1" fmla="val 1800000"/>
+                            </a:avLst>
+                          </a:prstGeom>
+                          <a:ln w="22225">
+                            <a:tailEnd type="triangle"/>
+                          </a:ln>
+                        </wps:spPr>
+                        <wps:style>
+                          <a:lnRef idx="1">
+                            <a:schemeClr val="accent1"/>
+                          </a:lnRef>
+                          <a:fillRef idx="0">
+                            <a:schemeClr val="accent1"/>
+                          </a:fillRef>
+                          <a:effectRef idx="0">
+                            <a:schemeClr val="accent1"/>
+                          </a:effectRef>
+                          <a:fontRef idx="minor">
+                            <a:schemeClr val="tx1"/>
+                          </a:fontRef>
+                        </wps:style>
+                        <wps:bodyPr/>
+                      </wps:wsp>
+                    </wpc:wpc>
+                  </a:graphicData>
+                </a:graphic>
+              </wp:inline>
+            </w:drawing>
+          </mc:Choice>
+          <mc:Fallback>
+            <w:pict>
+              <v:group w14:anchorId="04EA686C" id="Canvas 1" o:spid="_x0000_s1026" editas="canvas" style="width:6in;height:252pt;mso-position-horizontal-relative:char;mso-position-vertical-relative:line" coordsize="54864,32004" o:gfxdata="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">
+                <v:shapetype id="_x0000_t75" coordsize="21600,21600" o:spt="75" o:preferrelative="t" path="m@4@5l@4@11@9@11@9@5xe" filled="f" stroked="f">
+                  <v:stroke joinstyle="miter"/>
+                  <v:formulas>
+                    <v:f eqn="if lineDrawn pixelLineWidth 0"/>
+                    <v:f eqn="sum @0 1 0"/>
+                    <v:f eqn="sum 0 0 @1"/>
+                    <v:f eqn="prod @2 1 2"/>
+                    <v:f eqn="prod @3 21600 pixelWidth"/>
+                    <v:f eqn="prod @3 21600 pixelHeight"/>
+                    <v:f eqn="sum @0 0 1"/>
+                    <v:f eqn="prod @6 1 2"/>
+                    <v:f eqn="prod @7 21600 pixelWidth"/>
+                    <v:f eqn="sum @8 21600 0"/>
+                    <v:f eqn="prod @7 21600 pixelHeight"/>
+                    <v:f eqn="sum @10 21600 0"/>
+                  </v:formulas>
+                  <v:path o:extrusionok="f" gradientshapeok="t" o:connecttype="rect"/>
+                  <o:lock v:ext="edit" aspectratio="t"/>
+                </v:shapetype>
+                <v:shape id="_x0000_s1027" type="#_x0000_t75" style="position:absolute;width:54864;height:32004;visibility:visible;mso-wrap-style:square">
+                  <v:fill o:detectmouseclick="t"/>
+                  <v:path o:connecttype="none"/>
+                </v:shape>
+                <v:roundrect id="Rounded Rectangle 2" o:spid="_x0000_s1028" style="position:absolute;left:3524;top:3333;width:9144;height:5487;visibility:visible;mso-wrap-style:square;v-text-anchor:middle" arcsize="10923f" o:gfxdata="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" fillcolor="#4472c4 [3204]" strokecolor="#1f3763 [1604]" strokeweight="1pt">
+                  <v:stroke joinstyle="miter"/>
+                  <v:textbox>
+                    <w:txbxContent>
+                      <w:p>
+                        <w:pPr>
+                          <w:jc w:val="center"/>
+                        </w:pPr>
+                        <w:r>
+                          <w:t>Draft</w:t>
+                        </w:r>
+                      </w:p>
+                    </w:txbxContent>
+                  </v:textbox>
+                </v:roundrect>
+                <v:roundrect id="Rounded Rectangle 5" o:spid="_x0000_s1029" style="position:absolute;left:38195;top:3333;width:9144;height:5487;visibility:visible;mso-wrap-style:square;v-text-anchor:middle" arcsize="10923f" o:gfxdata="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" fillcolor="#4472c4 [3204]" strokecolor="#1f3763 [1604]" strokeweight="1pt">
+                  <v:stroke joinstyle="miter"/>
+                  <v:textbox>
+                    <w:txbxContent>
+                      <w:p>
+                        <w:pPr>
+                          <w:jc w:val="center"/>
+                        </w:pPr>
+                        <w:r>
+                          <w:t>Approved</w:t>
+                        </w:r>
+                      </w:p>
+                    </w:txbxContent>
+                  </v:textbox>
+                </v:roundrect>
+                <v:roundrect id="Rounded Rectangle 7" o:spid="_x0000_s1030" style="position:absolute;left:38195;top:21869;width:9144;height:5486;visibility:visible;mso-wrap-style:square;v-text-anchor:middle" arcsize="10923f" o:gfxdata="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" fillcolor="#4472c4 [3204]" strokecolor="#1f3763 [1604]" strokeweight="1pt">
+                  <v:stroke joinstyle="miter"/>
+                  <v:textbox>
+                    <w:txbxContent>
+                      <w:p>
+                        <w:pPr>
+                          <w:jc w:val="center"/>
+                        </w:pPr>
+                        <w:r>
+                          <w:t>Deleted</w:t>
+                        </w:r>
+                      </w:p>
+                    </w:txbxContent>
+                  </v:textbox>
+                </v:roundrect>
+                <v:shapetype id="_x0000_t32" coordsize="21600,21600" o:spt="32" o:oned="t" path="m,l21600,21600e" filled="f">
+                  <v:path arrowok="t" fillok="f" o:connecttype="none"/>
+                  <o:lock v:ext="edit" shapetype="t"/>
+                </v:shapetype>
+                <v:shape id="Straight Arrow Connector 8" o:spid="_x0000_s1031" type="#_x0000_t32" style="position:absolute;left:12668;top:6076;width:25527;height:0;visibility:visible;mso-wrap-style:square" o:connectortype="straight" o:gfxdata="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" strokecolor="#4472c4 [3204]" strokeweight="1.75pt">
+                  <v:stroke startarrow="block" endarrow="block" joinstyle="miter"/>
+                </v:shape>
+                <v:shapetype id="_x0000_t34" coordsize="21600,21600" o:spt="34" o:oned="t" adj="10800" path="m,l@0,0@0,21600,21600,21600e" filled="f">
+                  <v:stroke joinstyle="miter"/>
+                  <v:formulas>
+                    <v:f eqn="val #0"/>
+                  </v:formulas>
+                  <v:path arrowok="t" fillok="f" o:connecttype="none"/>
+                  <v:handles>
+                    <v:h position="#0,center"/>
+                  </v:handles>
+                  <o:lock v:ext="edit" shapetype="t"/>
+                </v:shapetype>
+                <v:shape id="Elbow Connector 12" o:spid="_x0000_s1032" type="#_x0000_t34" style="position:absolute;left:16164;top:752;width:18535;height:34671;rotation:90;flip:x;visibility:visible;mso-wrap-style:square" o:connectortype="elbow" o:gfxdata="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" adj="24264" strokecolor="#4472c4 [3204]" strokeweight="1.75pt">
+                  <v:stroke endarrow="block"/>
+                </v:shape>
+                <v:shape id="Elbow Connector 13" o:spid="_x0000_s1033" type="#_x0000_t34" style="position:absolute;left:47339;top:6076;width:127;height:18536;visibility:visible;mso-wrap-style:square" o:connectortype="elbow" o:gfxdata="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" adj="388800" strokecolor="#4472c4 [3204]" strokeweight="1.75pt">
+                  <v:stroke endarrow="block"/>
+                </v:shape>
+                <w10:anchorlock/>
+              </v:group>
+            </w:pict>
+          </mc:Fallback>
+        </mc:AlternateContent>
+      </w:r>
+    </w:p>
+    <w:p/>
+    <w:p>
+      <w:r>
+        <w:t xml:space="preserve">Documents are created in Draft state.  Once the author </w:t>
+      </w:r>
+      <w:r>
+        <w:t xml:space="preserve">is satisfied that document is complete they may submit it for Approval.  If the document is approved by all approvers the status is changed to </w:t>
+      </w:r>
+      <w:del w:id="9" w:author="greg.smart" w:date="2018-10-16T09:55:00Z">
         <w:r>
-          <w:delText>Document Statuses</w:delText>
+          <w:delText>Issued</w:delText>
+        </w:r>
+      </w:del>
+      <w:ins w:id="10" w:author="greg.smart" w:date="2018-10-16T09:55:00Z">
+        <w:r>
+          <w:t>Approved</w:t>
+        </w:r>
+      </w:ins>
+      <w:r>
+        <w:t>.</w:t>
+      </w:r>
+    </w:p>
+    <w:p>
+      <w:pPr>
+        <w:rPr>
+          <w:del w:id="11" w:author="greg.smart" w:date="2018-10-16T09:56:00Z"/>
+        </w:rPr>
+      </w:pPr>
+      <w:del w:id="12" w:author="greg.smart" w:date="2018-10-16T09:56:00Z">
+        <w:r>
+          <w:delText>If a Document requires edits after it has been approved the status becomes Updating.  Once updates are complete the document is submitted for approval again.</w:delText>
         </w:r>
       </w:del>
     </w:p>
     <w:p>
-      <w:pPr>
-        <w:rPr>
-          <w:del w:id="105" w:author="Reddington, Joseph" w:date="2018-10-15T12:02:00Z"/>
-        </w:rPr>
-      </w:pPr>
-      <w:del w:id="106" w:author="Reddington, Joseph" w:date="2018-10-15T12:02:00Z">
-        <w:r>
-          <w:delText>Documents may have one of the following statues:</w:delText>
-        </w:r>
-      </w:del>
+      <w:r>
+        <w:t>It may be decided that a draft document will not be required so it can be moved to a Deleted status.</w:t>
+      </w:r>
     </w:p>
     <w:p>
-      <w:pPr>
-        <w:rPr>
-          <w:del w:id="107" w:author="Reddington, Joseph" w:date="2018-10-15T11:58:00Z"/>
-        </w:rPr>
-      </w:pPr>
-      <w:del w:id="108" w:author="Reddington, Joseph" w:date="2018-10-15T11:58:00Z">
-        <w:r>
-          <w:rPr>
-            <w:noProof/>
-            <w:lang w:eastAsia="en-GB"/>
-          </w:rPr>
-          <mc:AlternateContent>
-            <mc:Choice Requires="wpc">
-              <w:drawing>
-                <wp:inline distT="0" distB="0" distL="0" distR="0" wp14:anchorId="04EA686C" wp14:editId="47DDCEC0">
-                  <wp:extent cx="5486400" cy="3200400"/>
-                  <wp:effectExtent l="0" t="0" r="0" b="0"/>
-                  <wp:docPr id="1" name="Canvas 1"/>
-                  <wp:cNvGraphicFramePr>
-                    <a:graphicFrameLocks xmlns:a="http://schemas.openxmlformats.org/drawingml/2006/main" noChangeAspect="1"/>
-                  </wp:cNvGraphicFramePr>
-                  <a:graphic xmlns:a="http://schemas.openxmlformats.org/drawingml/2006/main">
-                    <a:graphicData uri="http://schemas.microsoft.com/office/word/2010/wordprocessingCanvas">
-                      <wpc:wpc>
-                        <wpc:bg/>
-                        <wpc:whole/>
-                        <wps:wsp>
-                          <wps:cNvPr id="2" name="Rounded Rectangle 2"/>
-                          <wps:cNvSpPr/>
-                          <wps:spPr>
-                            <a:xfrm>
-                              <a:off x="352425" y="333375"/>
-                              <a:ext cx="914400" cy="548640"/>
-                            </a:xfrm>
-                            <a:prstGeom prst="roundRect">
-                              <a:avLst/>
-                            </a:prstGeom>
-                          </wps:spPr>
-                          <wps:style>
-                            <a:lnRef idx="2">
-                              <a:schemeClr val="accent1">
-                                <a:shade val="50000"/>
-                              </a:schemeClr>
-                            </a:lnRef>
-                            <a:fillRef idx="1">
-                              <a:schemeClr val="accent1"/>
-                            </a:fillRef>
-                            <a:effectRef idx="0">
-                              <a:schemeClr val="accent1"/>
-                            </a:effectRef>
-                            <a:fontRef idx="minor">
-                              <a:schemeClr val="lt1"/>
-                            </a:fontRef>
-                          </wps:style>
-                          <wps:txbx>
-                            <w:txbxContent>
-                              <w:p>
-                                <w:pPr>
-                                  <w:jc w:val="center"/>
-                                </w:pPr>
-                                <w:r>
-                                  <w:t>Draft</w:t>
-                                </w:r>
-                              </w:p>
-                            </w:txbxContent>
-                          </wps:txbx>
-                          <wps:bodyPr rot="0" spcFirstLastPara="0" vertOverflow="overflow" horzOverflow="overflow" vert="horz" wrap="square" lIns="91440" tIns="45720" rIns="91440" bIns="45720" numCol="1" spcCol="0" rtlCol="0" fromWordArt="0" anchor="ctr" anchorCtr="0" forceAA="0" compatLnSpc="1">
-                            <a:prstTxWarp prst="textNoShape">
-                              <a:avLst/>
-                            </a:prstTxWarp>
-                            <a:noAutofit/>
-                          </wps:bodyPr>
-                        </wps:wsp>
-                        <wps:wsp>
-                          <wps:cNvPr id="5" name="Rounded Rectangle 5"/>
-                          <wps:cNvSpPr/>
-                          <wps:spPr>
-                            <a:xfrm>
-                              <a:off x="3819525" y="333375"/>
-                              <a:ext cx="914400" cy="548640"/>
-                            </a:xfrm>
-                            <a:prstGeom prst="roundRect">
-                              <a:avLst/>
-                            </a:prstGeom>
-                          </wps:spPr>
-                          <wps:style>
-                            <a:lnRef idx="2">
-                              <a:schemeClr val="accent1">
-                                <a:shade val="50000"/>
-                              </a:schemeClr>
-                            </a:lnRef>
-                            <a:fillRef idx="1">
-                              <a:schemeClr val="accent1"/>
-                            </a:fillRef>
-                            <a:effectRef idx="0">
-                              <a:schemeClr val="accent1"/>
-                            </a:effectRef>
-                            <a:fontRef idx="minor">
-                              <a:schemeClr val="lt1"/>
-                            </a:fontRef>
-                          </wps:style>
-                          <wps:txbx>
-                            <w:txbxContent>
-                              <w:p>
-                                <w:pPr>
-                                  <w:jc w:val="center"/>
-                                </w:pPr>
-                                <w:del w:id="109" w:author="Reddington, Joseph" w:date="2018-10-15T11:57:00Z">
-                                  <w:r>
-                                    <w:delText>Issued</w:delText>
-                                  </w:r>
-                                </w:del>
-                                <w:ins w:id="110" w:author="Reddington, Joseph" w:date="2018-10-15T11:57:00Z">
-                                  <w:r>
-                                    <w:t>Approved</w:t>
-                                  </w:r>
-                                </w:ins>
-                              </w:p>
-                            </w:txbxContent>
-                          </wps:txbx>
-                          <wps:bodyPr rot="0" spcFirstLastPara="0" vertOverflow="overflow" horzOverflow="overflow" vert="horz" wrap="square" lIns="91440" tIns="45720" rIns="91440" bIns="45720" numCol="1" spcCol="0" rtlCol="0" fromWordArt="0" anchor="ctr" anchorCtr="0" forceAA="0" compatLnSpc="1">
-                            <a:prstTxWarp prst="textNoShape">
-                              <a:avLst/>
-                            </a:prstTxWarp>
-                            <a:noAutofit/>
-                          </wps:bodyPr>
-                        </wps:wsp>
-                        <wps:wsp>
-                          <wps:cNvPr id="7" name="Rounded Rectangle 7"/>
-                          <wps:cNvSpPr/>
-                          <wps:spPr>
-                            <a:xfrm>
-                              <a:off x="3819525" y="2186939"/>
-                              <a:ext cx="914400" cy="548640"/>
-                            </a:xfrm>
-                            <a:prstGeom prst="roundRect">
-                              <a:avLst/>
-                            </a:prstGeom>
-                          </wps:spPr>
-                          <wps:style>
-                            <a:lnRef idx="2">
-                              <a:schemeClr val="accent1">
-                                <a:shade val="50000"/>
-                              </a:schemeClr>
-                            </a:lnRef>
-                            <a:fillRef idx="1">
-                              <a:schemeClr val="accent1"/>
-                            </a:fillRef>
-                            <a:effectRef idx="0">
-                              <a:schemeClr val="accent1"/>
-                            </a:effectRef>
-                            <a:fontRef idx="minor">
-                              <a:schemeClr val="lt1"/>
-                            </a:fontRef>
-                          </wps:style>
-                          <wps:txbx>
-                            <w:txbxContent>
-                              <w:p>
-                                <w:pPr>
-                                  <w:jc w:val="center"/>
-                                </w:pPr>
-                                <w:r>
-                                  <w:t>Deleted</w:t>
-                                </w:r>
-                              </w:p>
-                            </w:txbxContent>
-                          </wps:txbx>
-                          <wps:bodyPr rot="0" spcFirstLastPara="0" vertOverflow="overflow" horzOverflow="overflow" vert="horz" wrap="square" lIns="91440" tIns="45720" rIns="91440" bIns="45720" numCol="1" spcCol="0" rtlCol="0" fromWordArt="0" anchor="ctr" anchorCtr="0" forceAA="0" compatLnSpc="1">
-                            <a:prstTxWarp prst="textNoShape">
-                              <a:avLst/>
-                            </a:prstTxWarp>
-                            <a:noAutofit/>
-                          </wps:bodyPr>
-                        </wps:wsp>
-                        <wps:wsp>
-                          <wps:cNvPr id="8" name="Straight Arrow Connector 8"/>
-                          <wps:cNvCnPr>
-                            <a:stCxn id="2" idx="3"/>
-                            <a:endCxn id="5" idx="1"/>
-                          </wps:cNvCnPr>
-                          <wps:spPr>
-                            <a:xfrm>
-                              <a:off x="1266825" y="607695"/>
-                              <a:ext cx="2552700" cy="0"/>
-                            </a:xfrm>
-                            <a:prstGeom prst="straightConnector1">
-                              <a:avLst/>
-                            </a:prstGeom>
-                            <a:ln w="22225">
-                              <a:headEnd type="triangle"/>
-                              <a:tailEnd type="triangle"/>
-                            </a:ln>
-                          </wps:spPr>
-                          <wps:style>
-                            <a:lnRef idx="1">
-                              <a:schemeClr val="accent1"/>
-                            </a:lnRef>
-                            <a:fillRef idx="0">
-                              <a:schemeClr val="accent1"/>
-                            </a:fillRef>
-                            <a:effectRef idx="0">
-                              <a:schemeClr val="accent1"/>
-                            </a:effectRef>
-                            <a:fontRef idx="minor">
-                              <a:schemeClr val="tx1"/>
-                            </a:fontRef>
-                          </wps:style>
-                          <wps:bodyPr/>
-                        </wps:wsp>
-                        <wps:wsp>
-                          <wps:cNvPr id="12" name="Elbow Connector 12"/>
-                          <wps:cNvCnPr>
-                            <a:stCxn id="2" idx="2"/>
-                            <a:endCxn id="7" idx="2"/>
-                          </wps:cNvCnPr>
-                          <wps:spPr>
-                            <a:xfrm rot="16200000" flipH="1">
-                              <a:off x="1616393" y="75247"/>
-                              <a:ext cx="1853564" cy="3467100"/>
-                            </a:xfrm>
-                            <a:prstGeom prst="bentConnector3">
-                              <a:avLst>
-                                <a:gd name="adj1" fmla="val 112333"/>
-                              </a:avLst>
-                            </a:prstGeom>
-                            <a:ln w="22225">
-                              <a:tailEnd type="triangle"/>
-                            </a:ln>
-                          </wps:spPr>
-                          <wps:style>
-                            <a:lnRef idx="1">
-                              <a:schemeClr val="accent1"/>
-                            </a:lnRef>
-                            <a:fillRef idx="0">
-                              <a:schemeClr val="accent1"/>
-                            </a:fillRef>
-                            <a:effectRef idx="0">
-                              <a:schemeClr val="accent1"/>
-                            </a:effectRef>
-                            <a:fontRef idx="minor">
-                              <a:schemeClr val="tx1"/>
-                            </a:fontRef>
-                          </wps:style>
-                          <wps:bodyPr/>
-                        </wps:wsp>
-                        <wps:wsp>
-                          <wps:cNvPr id="13" name="Elbow Connector 13"/>
-                          <wps:cNvCnPr>
-                            <a:stCxn id="5" idx="3"/>
-                            <a:endCxn id="7" idx="3"/>
-                          </wps:cNvCnPr>
-                          <wps:spPr>
-                            <a:xfrm>
-                              <a:off x="4733925" y="607695"/>
-                              <a:ext cx="12700" cy="1853564"/>
-                            </a:xfrm>
-                            <a:prstGeom prst="bentConnector3">
-                              <a:avLst>
-                                <a:gd name="adj1" fmla="val 1800000"/>
-                              </a:avLst>
-                            </a:prstGeom>
-                            <a:ln w="22225">
-                              <a:tailEnd type="triangle"/>
-                            </a:ln>
-                          </wps:spPr>
-                          <wps:style>
-                            <a:lnRef idx="1">
-                              <a:schemeClr val="accent1"/>
-                            </a:lnRef>
-                            <a:fillRef idx="0">
-                              <a:schemeClr val="accent1"/>
-                            </a:fillRef>
-                            <a:effectRef idx="0">
-                              <a:schemeClr val="accent1"/>
-                            </a:effectRef>
-                            <a:fontRef idx="minor">
-                              <a:schemeClr val="tx1"/>
-                            </a:fontRef>
-                          </wps:style>
-                          <wps:bodyPr/>
-                        </wps:wsp>
-                      </wpc:wpc>
-                    </a:graphicData>
-                  </a:graphic>
-                </wp:inline>
-              </w:drawing>
-            </mc:Choice>
-            <mc:Fallback>
-              <w:pict>
-                <v:group w14:anchorId="04EA686C" id="Canvas 1" o:spid="_x0000_s1026" editas="canvas" style="width:6in;height:252pt;mso-position-horizontal-relative:char;mso-position-vertical-relative:line" coordsize="54864,32004" o:gfxdata="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">
-                  <v:shapetype id="_x0000_t75" coordsize="21600,21600" o:spt="75" o:preferrelative="t" path="m@4@5l@4@11@9@11@9@5xe" filled="f" stroked="f">
-                    <v:stroke joinstyle="miter"/>
-                    <v:formulas>
-                      <v:f eqn="if lineDrawn pixelLineWidth 0"/>
-                      <v:f eqn="sum @0 1 0"/>
-                      <v:f eqn="sum 0 0 @1"/>
-                      <v:f eqn="prod @2 1 2"/>
-                      <v:f eqn="prod @3 21600 pixelWidth"/>
-                      <v:f eqn="prod @3 21600 pixelHeight"/>
-                      <v:f eqn="sum @0 0 1"/>
-                      <v:f eqn="prod @6 1 2"/>
-                      <v:f eqn="prod @7 21600 pixelWidth"/>
-                      <v:f eqn="sum @8 21600 0"/>
-                      <v:f eqn="prod @7 21600 pixelHeight"/>
-                      <v:f eqn="sum @10 21600 0"/>
-                    </v:formulas>
-                    <v:path o:extrusionok="f" gradientshapeok="t" o:connecttype="rect"/>
-                    <o:lock v:ext="edit" aspectratio="t"/>
-                  </v:shapetype>
-                  <v:shape id="_x0000_s1027" type="#_x0000_t75" style="position:absolute;width:54864;height:32004;visibility:visible;mso-wrap-style:square">
-                    <v:fill o:detectmouseclick="t"/>
-                    <v:path o:connecttype="none"/>
-                  </v:shape>
-                  <v:roundrect id="Rounded Rectangle 2" o:spid="_x0000_s1028" style="position:absolute;left:3524;top:3333;width:9144;height:5487;visibility:visible;mso-wrap-style:square;v-text-anchor:middle" arcsize="10923f" o:gfxdata="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" fillcolor="#4472c4 [3204]" strokecolor="#1f3763 [1604]" strokeweight="1pt">
-                    <v:stroke joinstyle="miter"/>
-                    <v:textbox>
-                      <w:txbxContent>
-                        <w:p>
-                          <w:pPr>
-                            <w:jc w:val="center"/>
-                          </w:pPr>
-                          <w:r>
-                            <w:t>Draft</w:t>
-                          </w:r>
-                        </w:p>
-                      </w:txbxContent>
-                    </v:textbox>
-                  </v:roundrect>
-                  <v:roundrect id="Rounded Rectangle 5" o:spid="_x0000_s1029" style="position:absolute;left:38195;top:3333;width:9144;height:5487;visibility:visible;mso-wrap-style:square;v-text-anchor:middle" arcsize="10923f" o:gfxdata="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" fillcolor="#4472c4 [3204]" strokecolor="#1f3763 [1604]" strokeweight="1pt">
-                    <v:stroke joinstyle="miter"/>
-                    <v:textbox>
-                      <w:txbxContent>
-                        <w:p>
-                          <w:pPr>
-                            <w:jc w:val="center"/>
-                          </w:pPr>
-                          <w:del w:id="110" w:author="Reddington, Joseph" w:date="2018-10-15T11:57:00Z">
-                            <w:r>
-                              <w:delText>Issued</w:delText>
-                            </w:r>
-                          </w:del>
-                          <w:ins w:id="111" w:author="Reddington, Joseph" w:date="2018-10-15T11:57:00Z">
-                            <w:r>
-                              <w:t>Approved</w:t>
-                            </w:r>
-                          </w:ins>
-                        </w:p>
-                      </w:txbxContent>
-                    </v:textbox>
-                  </v:roundrect>
-                  <v:roundrect id="Rounded Rectangle 7" o:spid="_x0000_s1030" style="position:absolute;left:38195;top:21869;width:9144;height:5486;visibility:visible;mso-wrap-style:square;v-text-anchor:middle" arcsize="10923f" o:gfxdata="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" fillcolor="#4472c4 [3204]" strokecolor="#1f3763 [1604]" strokeweight="1pt">
-                    <v:stroke joinstyle="miter"/>
-                    <v:textbox>
-                      <w:txbxContent>
-                        <w:p>
-                          <w:pPr>
-                            <w:jc w:val="center"/>
-                          </w:pPr>
-                          <w:r>
-                            <w:t>Deleted</w:t>
-                          </w:r>
-                        </w:p>
-                      </w:txbxContent>
-                    </v:textbox>
-                  </v:roundrect>
-                  <v:shapetype id="_x0000_t32" coordsize="21600,21600" o:spt="32" o:oned="t" path="m,l21600,21600e" filled="f">
-                    <v:path arrowok="t" fillok="f" o:connecttype="none"/>
-                    <o:lock v:ext="edit" shapetype="t"/>
-                  </v:shapetype>
-                  <v:shape id="Straight Arrow Connector 8" o:spid="_x0000_s1031" type="#_x0000_t32" style="position:absolute;left:12668;top:6076;width:25527;height:0;visibility:visible;mso-wrap-style:square" o:connectortype="straight" o:gfxdata="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" strokecolor="#4472c4 [3204]" strokeweight="1.75pt">
-                    <v:stroke startarrow="block" endarrow="block" joinstyle="miter"/>
-                  </v:shape>
-                  <v:shapetype id="_x0000_t34" coordsize="21600,21600" o:spt="34" o:oned="t" adj="10800" path="m,l@0,0@0,21600,21600,21600e" filled="f">
-                    <v:stroke joinstyle="miter"/>
-                    <v:formulas>
-                      <v:f eqn="val #0"/>
-                    </v:formulas>
-                    <v:path arrowok="t" fillok="f" o:connecttype="none"/>
-                    <v:handles>
-                      <v:h position="#0,center"/>
-                    </v:handles>
-                    <o:lock v:ext="edit" shapetype="t"/>
-                  </v:shapetype>
-                  <v:shape id="Elbow Connector 12" o:spid="_x0000_s1032" type="#_x0000_t34" style="position:absolute;left:16164;top:752;width:18535;height:34671;rotation:90;flip:x;visibility:visible;mso-wrap-style:square" o:connectortype="elbow" o:gfxdata="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" adj="24264" strokecolor="#4472c4 [3204]" strokeweight="1.75pt">
-                    <v:stroke endarrow="block"/>
-                  </v:shape>
-                  <v:shape id="Elbow Connector 13" o:spid="_x0000_s1033" type="#_x0000_t34" style="position:absolute;left:47339;top:6076;width:127;height:18536;visibility:visible;mso-wrap-style:square" o:connectortype="elbow" o:gfxdata="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" adj="388800" strokecolor="#4472c4 [3204]" strokeweight="1.75pt">
-                    <v:stroke endarrow="block"/>
-                  </v:shape>
-                  <w10:anchorlock/>
-                </v:group>
-              </w:pict>
-            </mc:Fallback>
-          </mc:AlternateContent>
-        </w:r>
-      </w:del>
+      <w:r>
+        <w:t xml:space="preserve">Issued Documents may also no longer be required and so can also be moved to </w:t>
+      </w:r>
+      <w:proofErr w:type="gramStart"/>
+      <w:r>
+        <w:t>deleted</w:t>
+      </w:r>
+      <w:proofErr w:type="gramEnd"/>
+      <w:r>
+        <w:t>.</w:t>
+      </w:r>
     </w:p>
     <w:p>
-      <w:pPr>
-        <w:rPr>
-          <w:del w:id="111" w:author="Reddington, Joseph" w:date="2018-10-15T12:02:00Z"/>
-        </w:rPr>
-      </w:pPr>
-    </w:p>
-    <w:p>
-      <w:pPr>
-        <w:rPr>
-          <w:del w:id="112" w:author="Reddington, Joseph" w:date="2018-10-15T12:02:00Z"/>
-        </w:rPr>
-      </w:pPr>
-      <w:del w:id="113" w:author="Reddington, Joseph" w:date="2018-10-15T12:02:00Z">
-        <w:r>
-          <w:delText xml:space="preserve">Documents are created in Draft state.  Once the author </w:delText>
-        </w:r>
-        <w:r>
-          <w:delText>is satisfied that document is complete they may submit it for Approval.  If the document is approved by all approvers the status is changed to Issued.</w:delText>
-        </w:r>
-      </w:del>
-    </w:p>
-    <w:p>
-      <w:pPr>
-        <w:rPr>
-          <w:del w:id="114" w:author="Reddington, Joseph" w:date="2018-10-15T12:02:00Z"/>
-        </w:rPr>
-      </w:pPr>
-      <w:del w:id="115" w:author="Reddington, Joseph" w:date="2018-10-15T12:02:00Z">
-        <w:r>
-          <w:delText xml:space="preserve">If a Document requires edits after it has been approved the status becomes Updating.  Once </w:delText>
-        </w:r>
-      </w:del>
-      <w:del w:id="116" w:author="Reddington, Joseph" w:date="2018-10-15T11:58:00Z">
-        <w:r>
-          <w:delText>updates are complete the document is submitted for approval again.</w:delText>
-        </w:r>
-      </w:del>
-    </w:p>
-    <w:p>
-      <w:pPr>
-        <w:rPr>
-          <w:del w:id="117" w:author="Reddington, Joseph" w:date="2018-10-15T12:02:00Z"/>
-        </w:rPr>
-      </w:pPr>
-      <w:del w:id="118" w:author="Reddington, Joseph" w:date="2018-10-15T12:02:00Z">
-        <w:r>
-          <w:delText xml:space="preserve">It may be decided that </w:delText>
-        </w:r>
-      </w:del>
-      <w:del w:id="119" w:author="Reddington, Joseph" w:date="2018-10-15T12:00:00Z">
-        <w:r>
-          <w:delText>a</w:delText>
-        </w:r>
-      </w:del>
-      <w:del w:id="120" w:author="Reddington, Joseph" w:date="2018-10-15T12:02:00Z">
-        <w:r>
-          <w:delText xml:space="preserve"> draft document will not be required so it can be moved to a Deleted status.</w:delText>
-        </w:r>
-      </w:del>
-    </w:p>
-    <w:p>
-      <w:pPr>
-        <w:rPr>
-          <w:del w:id="121" w:author="Reddington, Joseph" w:date="2018-10-15T12:02:00Z"/>
-        </w:rPr>
-      </w:pPr>
-      <w:del w:id="122" w:author="Reddington, Joseph" w:date="2018-10-15T12:02:00Z">
-        <w:r>
-          <w:delText>Issued Documents may also no longer be required and so can also be moved to deleted.</w:delText>
-        </w:r>
-      </w:del>
-    </w:p>
-    <w:p>
-      <w:pPr>
-        <w:rPr>
-          <w:del w:id="123" w:author="Reddington, Joseph" w:date="2018-10-15T12:02:00Z"/>
-        </w:rPr>
-      </w:pPr>
-      <w:del w:id="124" w:author="Reddington, Joseph" w:date="2018-10-15T12:02:00Z">
-        <w:r>
-          <w:delText>Note that no Controlled Document is ever deleted such that it cannot be recovered.  Rather the status is changed to Deleted.</w:delText>
-        </w:r>
-      </w:del>
+      <w:r>
+        <w:t>Note that no Controlled Document is ever deleted such that it cannot be recovered.  Rather the status is changed to Deleted.</w:t>
+      </w:r>
     </w:p>
     <w:p/>
     <w:p>
@@ -1864,7 +1372,7 @@
     <w:p>
       <w:pPr>
         <w:rPr>
-          <w:ins w:id="125" w:author="Reddington, Joseph" w:date="2018-10-15T11:58:00Z"/>
+          <w:ins w:id="13" w:author="Reddington, Joseph" w:date="2018-10-15T11:58:00Z"/>
         </w:rPr>
       </w:pPr>
       <w:r>
@@ -1872,26 +1380,47 @@
       </w:r>
     </w:p>
     <w:p>
-      <w:del w:id="126" w:author="Reddington, Joseph" w:date="2018-10-15T11:58:00Z">
-        <w:r>
-          <w:delText>The approver must be a different person from the author.</w:delText>
-        </w:r>
-      </w:del>
-    </w:p>
-    <w:p>
-      <w:r>
-        <w:t xml:space="preserve">Generally a Controlled Document is referred to in one of eQuality Time’s policies and the policy will indicate who the approver(s) should be.  If this is not dictated by a policy, the </w:t>
-      </w:r>
-      <w:commentRangeStart w:id="127"/>
-      <w:r>
-        <w:t>author may choose who the approver(s) should be</w:t>
-      </w:r>
-      <w:commentRangeEnd w:id="127"/>
+      <w:r>
+        <w:lastRenderedPageBreak/>
+        <w:t xml:space="preserve">The approver must be a different person from the </w:t>
+      </w:r>
+      <w:commentRangeStart w:id="14"/>
+      <w:r>
+        <w:t>author</w:t>
+      </w:r>
+      <w:commentRangeEnd w:id="14"/>
       <w:r>
         <w:rPr>
           <w:rStyle w:val="CommentReference"/>
         </w:rPr>
-        <w:commentReference w:id="127"/>
+        <w:commentReference w:id="14"/>
+      </w:r>
+      <w:r>
+        <w:t>.</w:t>
+      </w:r>
+    </w:p>
+    <w:p>
+      <w:r>
+        <w:t xml:space="preserve">Generally a Controlled Document is referred to in one of </w:t>
+      </w:r>
+      <w:proofErr w:type="spellStart"/>
+      <w:r>
+        <w:t>eQuality</w:t>
+      </w:r>
+      <w:proofErr w:type="spellEnd"/>
+      <w:r>
+        <w:t xml:space="preserve"> Time’s policies and the policy will indicate who the approver(s) should be.  If this is not dictated by a policy, the </w:t>
+      </w:r>
+      <w:commentRangeStart w:id="15"/>
+      <w:r>
+        <w:t>author may choose who the approver(s) should be</w:t>
+      </w:r>
+      <w:commentRangeEnd w:id="15"/>
+      <w:r>
+        <w:rPr>
+          <w:rStyle w:val="CommentReference"/>
+        </w:rPr>
+        <w:commentReference w:id="15"/>
       </w:r>
       <w:r>
         <w:t>.</w:t>
@@ -1912,51 +1441,21 @@
       </w:r>
     </w:p>
     <w:p>
-      <w:pPr>
-        <w:rPr>
-          <w:ins w:id="128" w:author="Reddington, Joseph" w:date="2018-10-15T12:00:00Z"/>
-        </w:rPr>
-      </w:pPr>
       <w:r>
         <w:t xml:space="preserve">Approved documents should </w:t>
       </w:r>
-      <w:del w:id="129" w:author="Reddington, Joseph" w:date="2018-10-15T11:59:00Z">
-        <w:r>
-          <w:delText>be appended to the issue ticket</w:delText>
-        </w:r>
-      </w:del>
-      <w:ins w:id="130" w:author="Reddington, Joseph" w:date="2018-10-15T11:59:00Z">
-        <w:r>
-          <w:t xml:space="preserve">be </w:t>
-        </w:r>
-      </w:ins>
-      <w:del w:id="131" w:author="Reddington, Joseph" w:date="2018-10-15T11:59:00Z">
-        <w:r>
-          <w:delText>.  In this way they are always</w:delText>
-        </w:r>
-      </w:del>
-      <w:del w:id="132" w:author="Reddington, Joseph" w:date="2018-10-15T12:00:00Z">
-        <w:r>
-          <w:delText xml:space="preserve"> </w:delText>
-        </w:r>
-      </w:del>
+      <w:r>
+        <w:t xml:space="preserve">be </w:t>
+      </w:r>
       <w:r>
         <w:t>stored in a way which is searchable and easy to find.</w:t>
       </w:r>
-      <w:ins w:id="133" w:author="Reddington, Joseph" w:date="2018-10-15T12:00:00Z">
-        <w:r>
-          <w:t xml:space="preserve">  The controlled documents register must describe the documents location. </w:t>
-        </w:r>
-      </w:ins>
+      <w:r>
+        <w:t xml:space="preserve">  The controlled documents register must describe the documents location. </w:t>
+      </w:r>
     </w:p>
     <w:p/>
-    <w:p>
-      <w:del w:id="134" w:author="Reddington, Joseph" w:date="2018-10-15T12:00:00Z">
-        <w:r>
-          <w:delText>For documents which are held on a cloud storage account authors should consider inserting a link from the issue ticket to the document.  However authors should also be aware of the risk that an approved document will be edited without updating the status of the issue ticket.  To avoid this the cloud instance of the document should be made read only.</w:delText>
-        </w:r>
-      </w:del>
-    </w:p>
+    <w:p/>
     <w:sectPr>
       <w:pgSz w:w="11900" w:h="16840"/>
       <w:pgMar w:top="1440" w:right="1440" w:bottom="1440" w:left="1440" w:header="708" w:footer="708" w:gutter="0"/>
@@ -1968,8 +1467,8 @@
 </file>
 
 <file path=word/comments.xml><?xml version="1.0" encoding="utf-8"?>
-<w:comments xmlns:wpc="http://schemas.microsoft.com/office/word/2010/wordprocessingCanvas" xmlns:cx="http://schemas.microsoft.com/office/drawing/2014/chartex" xmlns:cx1="http://schemas.microsoft.com/office/drawing/2015/9/8/chartex" xmlns:cx2="http://schemas.microsoft.com/office/drawing/2015/10/21/chartex" xmlns:cx3="http://schemas.microsoft.com/office/drawing/2016/5/9/chartex" xmlns:cx4="http://schemas.microsoft.com/office/drawing/2016/5/10/chartex" xmlns:cx5="http://schemas.microsoft.com/office/drawing/2016/5/11/chartex" xmlns:cx6="http://schemas.microsoft.com/office/drawing/2016/5/12/chartex" xmlns:cx7="http://schemas.microsoft.com/office/drawing/2016/5/13/chartex" xmlns:cx8="http://schemas.microsoft.com/office/drawing/2016/5/14/chartex" xmlns:mc="http://schemas.openxmlformats.org/markup-compatibility/2006" xmlns:aink="http://schemas.microsoft.com/office/drawing/2016/ink" xmlns:am3d="http://schemas.microsoft.com/office/drawing/2017/model3d" xmlns:o="urn:schemas-microsoft-com:office:office" xmlns:r="http://schemas.openxmlformats.org/officeDocument/2006/relationships" xmlns:m="http://schemas.openxmlformats.org/officeDocument/2006/math" xmlns:v="urn:schemas-microsoft-com:vml" xmlns:wp14="http://schemas.microsoft.com/office/word/2010/wordprocessingDrawing" xmlns:wp="http://schemas.openxmlformats.org/drawingml/2006/wordprocessingDrawing" xmlns:w10="urn:schemas-microsoft-com:office:word" xmlns:w="http://schemas.openxmlformats.org/wordprocessingml/2006/main" xmlns:w14="http://schemas.microsoft.com/office/word/2010/wordml" xmlns:w15="http://schemas.microsoft.com/office/word/2012/wordml" xmlns:w16cid="http://schemas.microsoft.com/office/word/2016/wordml/cid" xmlns:w16se="http://schemas.microsoft.com/office/word/2015/wordml/symex" xmlns:wpg="http://schemas.microsoft.com/office/word/2010/wordprocessingGroup" xmlns:wpi="http://schemas.microsoft.com/office/word/2010/wordprocessingInk" xmlns:wne="http://schemas.microsoft.com/office/word/2006/wordml" xmlns:wps="http://schemas.microsoft.com/office/word/2010/wordprocessingShape" mc:Ignorable="w14 w15 w16se w16cid wp14">
-  <w:comment w:id="15" w:author="Microsoft Office User" w:date="2018-07-02T12:56:00Z" w:initials="MOU">
+<w:comments xmlns:wpc="http://schemas.microsoft.com/office/word/2010/wordprocessingCanvas" xmlns:mc="http://schemas.openxmlformats.org/markup-compatibility/2006" xmlns:o="urn:schemas-microsoft-com:office:office" xmlns:r="http://schemas.openxmlformats.org/officeDocument/2006/relationships" xmlns:m="http://schemas.openxmlformats.org/officeDocument/2006/math" xmlns:v="urn:schemas-microsoft-com:vml" xmlns:wp14="http://schemas.microsoft.com/office/word/2010/wordprocessingDrawing" xmlns:wp="http://schemas.openxmlformats.org/drawingml/2006/wordprocessingDrawing" xmlns:w10="urn:schemas-microsoft-com:office:word" xmlns:w="http://schemas.openxmlformats.org/wordprocessingml/2006/main" xmlns:w14="http://schemas.microsoft.com/office/word/2010/wordml" xmlns:w15="http://schemas.microsoft.com/office/word/2012/wordml" xmlns:wpg="http://schemas.microsoft.com/office/word/2010/wordprocessingGroup" xmlns:wpi="http://schemas.microsoft.com/office/word/2010/wordprocessingInk" xmlns:wne="http://schemas.microsoft.com/office/word/2006/wordml" xmlns:wps="http://schemas.microsoft.com/office/word/2010/wordprocessingShape" mc:Ignorable="w14 w15 wp14">
+  <w:comment w:id="8" w:author="greg.smart" w:date="2018-10-16T09:55:00Z" w:initials="g">
     <w:p>
       <w:pPr>
         <w:pStyle w:val="CommentText"/>
@@ -1981,11 +1480,11 @@
         <w:annotationRef/>
       </w:r>
       <w:r>
-        <w:t xml:space="preserve">It may as well be it’s own worked example. </w:t>
+        <w:t>This section had been deleted but I think it is important.</w:t>
       </w:r>
     </w:p>
   </w:comment>
-  <w:comment w:id="88" w:author="Microsoft Office User" w:date="2018-07-02T12:39:00Z" w:initials="MOU">
+  <w:comment w:id="14" w:author="greg.smart" w:date="2018-10-16T09:53:00Z" w:initials="g">
     <w:p>
       <w:pPr>
         <w:pStyle w:val="CommentText"/>
@@ -1997,27 +1496,11 @@
         <w:annotationRef/>
       </w:r>
       <w:r>
-        <w:t xml:space="preserve">Changed because the ‘create’ is mechanical, but (e.g.) I might ask you to make a draft, even if I’m to be the ‘author’. </w:t>
+        <w:t>This was deleted but I think it should stay, otherwise the policy becomes essentially unenforceable</w:t>
       </w:r>
     </w:p>
   </w:comment>
-  <w:comment w:id="96" w:author="Microsoft Office User" w:date="2018-07-02T12:36:00Z" w:initials="MOU">
-    <w:p>
-      <w:pPr>
-        <w:pStyle w:val="CommentText"/>
-      </w:pPr>
-      <w:r>
-        <w:rPr>
-          <w:rStyle w:val="CommentReference"/>
-        </w:rPr>
-        <w:annotationRef/>
-      </w:r>
-      <w:r>
-        <w:t xml:space="preserve">I’m unconvinced that this needs to be a named role (at least, I’m unconvinced that someone who by definition doesn’t cause change in the documents needs to be part of the document management – I understand that the documents will be read) </w:t>
-      </w:r>
-    </w:p>
-  </w:comment>
-  <w:comment w:id="127" w:author="Microsoft Office User" w:date="2018-07-02T12:45:00Z" w:initials="MOU">
+  <w:comment w:id="15" w:author="Microsoft Office User" w:date="2018-07-02T12:45:00Z" w:initials="MOU">
     <w:p>
       <w:pPr>
         <w:pStyle w:val="CommentText"/>
@@ -2045,10 +1528,9 @@
 </file>
 
 <file path=word/commentsExtended.xml><?xml version="1.0" encoding="utf-8"?>
-<w15:commentsEx xmlns:wpc="http://schemas.microsoft.com/office/word/2010/wordprocessingCanvas" xmlns:cx="http://schemas.microsoft.com/office/drawing/2014/chartex" xmlns:cx1="http://schemas.microsoft.com/office/drawing/2015/9/8/chartex" xmlns:cx2="http://schemas.microsoft.com/office/drawing/2015/10/21/chartex" xmlns:cx3="http://schemas.microsoft.com/office/drawing/2016/5/9/chartex" xmlns:cx4="http://schemas.microsoft.com/office/drawing/2016/5/10/chartex" xmlns:cx5="http://schemas.microsoft.com/office/drawing/2016/5/11/chartex" xmlns:cx6="http://schemas.microsoft.com/office/drawing/2016/5/12/chartex" xmlns:cx7="http://schemas.microsoft.com/office/drawing/2016/5/13/chartex" xmlns:cx8="http://schemas.microsoft.com/office/drawing/2016/5/14/chartex" xmlns:mc="http://schemas.openxmlformats.org/markup-compatibility/2006" xmlns:aink="http://schemas.microsoft.com/office/drawing/2016/ink" xmlns:am3d="http://schemas.microsoft.com/office/drawing/2017/model3d" xmlns:o="urn:schemas-microsoft-com:office:office" xmlns:r="http://schemas.openxmlformats.org/officeDocument/2006/relationships" xmlns:m="http://schemas.openxmlformats.org/officeDocument/2006/math" xmlns:v="urn:schemas-microsoft-com:vml" xmlns:wp14="http://schemas.microsoft.com/office/word/2010/wordprocessingDrawing" xmlns:wp="http://schemas.openxmlformats.org/drawingml/2006/wordprocessingDrawing" xmlns:w10="urn:schemas-microsoft-com:office:word" xmlns:w="http://schemas.openxmlformats.org/wordprocessingml/2006/main" xmlns:w14="http://schemas.microsoft.com/office/word/2010/wordml" xmlns:w15="http://schemas.microsoft.com/office/word/2012/wordml" xmlns:w16cid="http://schemas.microsoft.com/office/word/2016/wordml/cid" xmlns:w16se="http://schemas.microsoft.com/office/word/2015/wordml/symex" xmlns:wpg="http://schemas.microsoft.com/office/word/2010/wordprocessingGroup" xmlns:wpi="http://schemas.microsoft.com/office/word/2010/wordprocessingInk" xmlns:wne="http://schemas.microsoft.com/office/word/2006/wordml" xmlns:wps="http://schemas.microsoft.com/office/word/2010/wordprocessingShape" mc:Ignorable="w14 w15 w16se w16cid wp14">
-  <w15:commentEx w15:paraId="23B97BDF" w15:done="0"/>
-  <w15:commentEx w15:paraId="43533645" w15:done="0"/>
-  <w15:commentEx w15:paraId="6A55DBAE" w15:done="0"/>
+<w15:commentsEx xmlns:wpc="http://schemas.microsoft.com/office/word/2010/wordprocessingCanvas" xmlns:mc="http://schemas.openxmlformats.org/markup-compatibility/2006" xmlns:o="urn:schemas-microsoft-com:office:office" xmlns:r="http://schemas.openxmlformats.org/officeDocument/2006/relationships" xmlns:m="http://schemas.openxmlformats.org/officeDocument/2006/math" xmlns:v="urn:schemas-microsoft-com:vml" xmlns:wp14="http://schemas.microsoft.com/office/word/2010/wordprocessingDrawing" xmlns:wp="http://schemas.openxmlformats.org/drawingml/2006/wordprocessingDrawing" xmlns:w10="urn:schemas-microsoft-com:office:word" xmlns:w="http://schemas.openxmlformats.org/wordprocessingml/2006/main" xmlns:w14="http://schemas.microsoft.com/office/word/2010/wordml" xmlns:w15="http://schemas.microsoft.com/office/word/2012/wordml" xmlns:wpg="http://schemas.microsoft.com/office/word/2010/wordprocessingGroup" xmlns:wpi="http://schemas.microsoft.com/office/word/2010/wordprocessingInk" xmlns:wne="http://schemas.microsoft.com/office/word/2006/wordml" xmlns:wps="http://schemas.microsoft.com/office/word/2010/wordprocessingShape" mc:Ignorable="w14 w15 wp14">
+  <w15:commentEx w15:paraId="65B65497" w15:done="0"/>
+  <w15:commentEx w15:paraId="297135C1" w15:done="0"/>
   <w15:commentEx w15:paraId="5D0A5783" w15:done="0"/>
 </w15:commentsEx>
 </file>
@@ -2063,7 +1545,7 @@
 </file>
 
 <file path=word/numbering.xml><?xml version="1.0" encoding="utf-8"?>
-<w:numbering xmlns:wpc="http://schemas.microsoft.com/office/word/2010/wordprocessingCanvas" xmlns:cx="http://schemas.microsoft.com/office/drawing/2014/chartex" xmlns:cx1="http://schemas.microsoft.com/office/drawing/2015/9/8/chartex" xmlns:cx2="http://schemas.microsoft.com/office/drawing/2015/10/21/chartex" xmlns:cx3="http://schemas.microsoft.com/office/drawing/2016/5/9/chartex" xmlns:cx4="http://schemas.microsoft.com/office/drawing/2016/5/10/chartex" xmlns:cx5="http://schemas.microsoft.com/office/drawing/2016/5/11/chartex" xmlns:cx6="http://schemas.microsoft.com/office/drawing/2016/5/12/chartex" xmlns:cx7="http://schemas.microsoft.com/office/drawing/2016/5/13/chartex" xmlns:cx8="http://schemas.microsoft.com/office/drawing/2016/5/14/chartex" xmlns:mc="http://schemas.openxmlformats.org/markup-compatibility/2006" xmlns:aink="http://schemas.microsoft.com/office/drawing/2016/ink" xmlns:am3d="http://schemas.microsoft.com/office/drawing/2017/model3d" xmlns:o="urn:schemas-microsoft-com:office:office" xmlns:r="http://schemas.openxmlformats.org/officeDocument/2006/relationships" xmlns:m="http://schemas.openxmlformats.org/officeDocument/2006/math" xmlns:v="urn:schemas-microsoft-com:vml" xmlns:wp14="http://schemas.microsoft.com/office/word/2010/wordprocessingDrawing" xmlns:wp="http://schemas.openxmlformats.org/drawingml/2006/wordprocessingDrawing" xmlns:w10="urn:schemas-microsoft-com:office:word" xmlns:w="http://schemas.openxmlformats.org/wordprocessingml/2006/main" xmlns:w14="http://schemas.microsoft.com/office/word/2010/wordml" xmlns:w15="http://schemas.microsoft.com/office/word/2012/wordml" xmlns:w16cid="http://schemas.microsoft.com/office/word/2016/wordml/cid" xmlns:w16se="http://schemas.microsoft.com/office/word/2015/wordml/symex" xmlns:wpg="http://schemas.microsoft.com/office/word/2010/wordprocessingGroup" xmlns:wpi="http://schemas.microsoft.com/office/word/2010/wordprocessingInk" xmlns:wne="http://schemas.microsoft.com/office/word/2006/wordml" xmlns:wps="http://schemas.microsoft.com/office/word/2010/wordprocessingShape" mc:Ignorable="w14 w15 w16se w16cid wp14">
+<w:numbering xmlns:wpc="http://schemas.microsoft.com/office/word/2010/wordprocessingCanvas" xmlns:mc="http://schemas.openxmlformats.org/markup-compatibility/2006" xmlns:o="urn:schemas-microsoft-com:office:office" xmlns:r="http://schemas.openxmlformats.org/officeDocument/2006/relationships" xmlns:m="http://schemas.openxmlformats.org/officeDocument/2006/math" xmlns:v="urn:schemas-microsoft-com:vml" xmlns:wp14="http://schemas.microsoft.com/office/word/2010/wordprocessingDrawing" xmlns:wp="http://schemas.openxmlformats.org/drawingml/2006/wordprocessingDrawing" xmlns:w10="urn:schemas-microsoft-com:office:word" xmlns:w="http://schemas.openxmlformats.org/wordprocessingml/2006/main" xmlns:w14="http://schemas.microsoft.com/office/word/2010/wordml" xmlns:w15="http://schemas.microsoft.com/office/word/2012/wordml" xmlns:wpg="http://schemas.microsoft.com/office/word/2010/wordprocessingGroup" xmlns:wpi="http://schemas.microsoft.com/office/word/2010/wordprocessingInk" xmlns:wne="http://schemas.microsoft.com/office/word/2006/wordml" xmlns:wps="http://schemas.microsoft.com/office/word/2010/wordprocessingShape" mc:Ignorable="w14 w15 wp14">
   <w:abstractNum w:abstractNumId="0" w15:restartNumberingAfterBreak="0">
     <w:nsid w:val="01332F42"/>
     <w:multiLevelType w:val="hybridMultilevel"/>
@@ -6489,7 +5971,10 @@
 </file>
 
 <file path=word/people.xml><?xml version="1.0" encoding="utf-8"?>
-<w15:people xmlns:wpc="http://schemas.microsoft.com/office/word/2010/wordprocessingCanvas" xmlns:cx="http://schemas.microsoft.com/office/drawing/2014/chartex" xmlns:cx1="http://schemas.microsoft.com/office/drawing/2015/9/8/chartex" xmlns:cx2="http://schemas.microsoft.com/office/drawing/2015/10/21/chartex" xmlns:cx3="http://schemas.microsoft.com/office/drawing/2016/5/9/chartex" xmlns:cx4="http://schemas.microsoft.com/office/drawing/2016/5/10/chartex" xmlns:cx5="http://schemas.microsoft.com/office/drawing/2016/5/11/chartex" xmlns:cx6="http://schemas.microsoft.com/office/drawing/2016/5/12/chartex" xmlns:cx7="http://schemas.microsoft.com/office/drawing/2016/5/13/chartex" xmlns:cx8="http://schemas.microsoft.com/office/drawing/2016/5/14/chartex" xmlns:mc="http://schemas.openxmlformats.org/markup-compatibility/2006" xmlns:aink="http://schemas.microsoft.com/office/drawing/2016/ink" xmlns:am3d="http://schemas.microsoft.com/office/drawing/2017/model3d" xmlns:o="urn:schemas-microsoft-com:office:office" xmlns:r="http://schemas.openxmlformats.org/officeDocument/2006/relationships" xmlns:m="http://schemas.openxmlformats.org/officeDocument/2006/math" xmlns:v="urn:schemas-microsoft-com:vml" xmlns:wp14="http://schemas.microsoft.com/office/word/2010/wordprocessingDrawing" xmlns:wp="http://schemas.openxmlformats.org/drawingml/2006/wordprocessingDrawing" xmlns:w10="urn:schemas-microsoft-com:office:word" xmlns:w="http://schemas.openxmlformats.org/wordprocessingml/2006/main" xmlns:w14="http://schemas.microsoft.com/office/word/2010/wordml" xmlns:w15="http://schemas.microsoft.com/office/word/2012/wordml" xmlns:w16cid="http://schemas.microsoft.com/office/word/2016/wordml/cid" xmlns:w16se="http://schemas.microsoft.com/office/word/2015/wordml/symex" xmlns:wpg="http://schemas.microsoft.com/office/word/2010/wordprocessingGroup" xmlns:wpi="http://schemas.microsoft.com/office/word/2010/wordprocessingInk" xmlns:wne="http://schemas.microsoft.com/office/word/2006/wordml" xmlns:wps="http://schemas.microsoft.com/office/word/2010/wordprocessingShape" mc:Ignorable="w14 w15 w16se w16cid wp14">
+<w15:people xmlns:wpc="http://schemas.microsoft.com/office/word/2010/wordprocessingCanvas" xmlns:mc="http://schemas.openxmlformats.org/markup-compatibility/2006" xmlns:o="urn:schemas-microsoft-com:office:office" xmlns:r="http://schemas.openxmlformats.org/officeDocument/2006/relationships" xmlns:m="http://schemas.openxmlformats.org/officeDocument/2006/math" xmlns:v="urn:schemas-microsoft-com:vml" xmlns:wp14="http://schemas.microsoft.com/office/word/2010/wordprocessingDrawing" xmlns:wp="http://schemas.openxmlformats.org/drawingml/2006/wordprocessingDrawing" xmlns:w10="urn:schemas-microsoft-com:office:word" xmlns:w="http://schemas.openxmlformats.org/wordprocessingml/2006/main" xmlns:w14="http://schemas.microsoft.com/office/word/2010/wordml" xmlns:w15="http://schemas.microsoft.com/office/word/2012/wordml" xmlns:wpg="http://schemas.microsoft.com/office/word/2010/wordprocessingGroup" xmlns:wpi="http://schemas.microsoft.com/office/word/2010/wordprocessingInk" xmlns:wne="http://schemas.microsoft.com/office/word/2006/wordml" xmlns:wps="http://schemas.microsoft.com/office/word/2010/wordprocessingShape" mc:Ignorable="w14 w15 wp14">
+  <w15:person w15:author="greg.smart">
+    <w15:presenceInfo w15:providerId="Windows Live" w15:userId="5b7070438a3403b8"/>
+  </w15:person>
   <w15:person w15:author="Reddington, Joseph">
     <w15:presenceInfo w15:providerId="Windows Live" w15:userId="547d1c4b-d7c1-4b32-8957-4e38c6e20038"/>
   </w15:person>
@@ -6500,7 +5985,7 @@
 </file>
 
 <file path=word/styles.xml><?xml version="1.0" encoding="utf-8"?>
-<w:styles xmlns:mc="http://schemas.openxmlformats.org/markup-compatibility/2006" xmlns:r="http://schemas.openxmlformats.org/officeDocument/2006/relationships" xmlns:w="http://schemas.openxmlformats.org/wordprocessingml/2006/main" xmlns:w14="http://schemas.microsoft.com/office/word/2010/wordml" xmlns:w15="http://schemas.microsoft.com/office/word/2012/wordml" xmlns:w16cid="http://schemas.microsoft.com/office/word/2016/wordml/cid" xmlns:w16se="http://schemas.microsoft.com/office/word/2015/wordml/symex" mc:Ignorable="w14 w15 w16se w16cid">
+<w:styles xmlns:mc="http://schemas.openxmlformats.org/markup-compatibility/2006" xmlns:r="http://schemas.openxmlformats.org/officeDocument/2006/relationships" xmlns:w="http://schemas.openxmlformats.org/wordprocessingml/2006/main" xmlns:w14="http://schemas.microsoft.com/office/word/2010/wordml" xmlns:w15="http://schemas.microsoft.com/office/word/2012/wordml" mc:Ignorable="w14 w15">
   <w:docDefaults>
     <w:rPrDefault>
       <w:rPr>
@@ -6512,7 +5997,7 @@
     </w:rPrDefault>
     <w:pPrDefault/>
   </w:docDefaults>
-  <w:latentStyles w:defLockedState="0" w:defUIPriority="99" w:defSemiHidden="0" w:defUnhideWhenUsed="0" w:defQFormat="0" w:count="375">
+  <w:latentStyles w:defLockedState="0" w:defUIPriority="99" w:defSemiHidden="0" w:defUnhideWhenUsed="0" w:defQFormat="0" w:count="371">
     <w:lsdException w:name="Normal" w:uiPriority="0" w:qFormat="1"/>
     <w:lsdException w:name="heading 1" w:uiPriority="9" w:qFormat="1"/>
     <w:lsdException w:name="heading 2" w:semiHidden="1" w:uiPriority="9" w:unhideWhenUsed="1" w:qFormat="1"/>
@@ -6884,10 +6369,6 @@
     <w:lsdException w:name="List Table 5 Dark Accent 6" w:uiPriority="50"/>
     <w:lsdException w:name="List Table 6 Colorful Accent 6" w:uiPriority="51"/>
     <w:lsdException w:name="List Table 7 Colorful Accent 6" w:uiPriority="52"/>
-    <w:lsdException w:name="Mention" w:semiHidden="1" w:unhideWhenUsed="1"/>
-    <w:lsdException w:name="Smart Hyperlink" w:semiHidden="1" w:unhideWhenUsed="1"/>
-    <w:lsdException w:name="Hashtag" w:semiHidden="1" w:unhideWhenUsed="1"/>
-    <w:lsdException w:name="Unresolved Mention" w:semiHidden="1" w:unhideWhenUsed="1"/>
   </w:latentStyles>
   <w:style w:type="paragraph" w:default="1" w:styleId="Normal">
     <w:name w:val="Normal"/>

</xml_diff>